<commit_message>
Update fichier Répartition des taches
</commit_message>
<xml_diff>
--- a/Ressources/RepartitionDesTaches.docx
+++ b/Ressources/RepartitionDesTaches.docx
@@ -67,6 +67,7 @@
         </w:rPr>
         <w:t>(</w:t>
       </w:r>
+      <w:proofErr w:type="spellStart"/>
       <w:r>
         <w:rPr>
           <w:rFonts w:ascii="Verdana" w:hAnsi="Verdana"/>
@@ -76,6 +77,7 @@
         </w:rPr>
         <w:t>android</w:t>
       </w:r>
+      <w:proofErr w:type="spellEnd"/>
       <w:r>
         <w:rPr>
           <w:rFonts w:ascii="Verdana" w:hAnsi="Verdana"/>
@@ -139,7 +141,23 @@
                 <w:rFonts w:ascii="Verdana" w:hAnsi="Verdana"/>
                 <w:i/>
               </w:rPr>
-              <w:t>(ceux fixés à la fin de la réunion précédente)</w:t>
+              <w:t>(</w:t>
+            </w:r>
+            <w:proofErr w:type="gramStart"/>
+            <w:r>
+              <w:rPr>
+                <w:rFonts w:ascii="Verdana" w:hAnsi="Verdana"/>
+                <w:i/>
+              </w:rPr>
+              <w:t>ceux</w:t>
+            </w:r>
+            <w:proofErr w:type="gramEnd"/>
+            <w:r>
+              <w:rPr>
+                <w:rFonts w:ascii="Verdana" w:hAnsi="Verdana"/>
+                <w:i/>
+              </w:rPr>
+              <w:t xml:space="preserve"> fixés à la fin de la réunion précédente)</w:t>
             </w:r>
           </w:p>
         </w:tc>
@@ -174,7 +192,23 @@
                 <w:rFonts w:ascii="Verdana" w:hAnsi="Verdana"/>
                 <w:i/>
               </w:rPr>
-              <w:t>(mettre une croix ou expliquer ce qui manque, ce que vous avez fait en plus…)</w:t>
+              <w:t>(</w:t>
+            </w:r>
+            <w:proofErr w:type="gramStart"/>
+            <w:r>
+              <w:rPr>
+                <w:rFonts w:ascii="Verdana" w:hAnsi="Verdana"/>
+                <w:i/>
+              </w:rPr>
+              <w:t>mettre</w:t>
+            </w:r>
+            <w:proofErr w:type="gramEnd"/>
+            <w:r>
+              <w:rPr>
+                <w:rFonts w:ascii="Verdana" w:hAnsi="Verdana"/>
+                <w:i/>
+              </w:rPr>
+              <w:t xml:space="preserve"> une croix ou expliquer ce qui manque, ce que vous avez fait en plus…)</w:t>
             </w:r>
           </w:p>
           <w:p>
@@ -217,22 +251,47 @@
                 <w:rFonts w:ascii="Verdana" w:hAnsi="Verdana"/>
                 <w:i/>
               </w:rPr>
-              <w:t xml:space="preserve">(la croix sera mise ou non </w:t>
-            </w:r>
-          </w:p>
-          <w:p>
-            <w:pPr>
+              <w:t>(</w:t>
+            </w:r>
+            <w:proofErr w:type="gramStart"/>
+            <w:r>
               <w:rPr>
                 <w:rFonts w:ascii="Verdana" w:hAnsi="Verdana"/>
                 <w:i/>
               </w:rPr>
-            </w:pPr>
+              <w:t>la</w:t>
+            </w:r>
+            <w:proofErr w:type="gramEnd"/>
             <w:r>
               <w:rPr>
                 <w:rFonts w:ascii="Verdana" w:hAnsi="Verdana"/>
                 <w:i/>
               </w:rPr>
-              <w:t>lors de notre réunion)</w:t>
+              <w:t xml:space="preserve"> croix sera mise ou non </w:t>
+            </w:r>
+          </w:p>
+          <w:p>
+            <w:pPr>
+              <w:rPr>
+                <w:rFonts w:ascii="Verdana" w:hAnsi="Verdana"/>
+                <w:i/>
+              </w:rPr>
+            </w:pPr>
+            <w:proofErr w:type="gramStart"/>
+            <w:r>
+              <w:rPr>
+                <w:rFonts w:ascii="Verdana" w:hAnsi="Verdana"/>
+                <w:i/>
+              </w:rPr>
+              <w:t>lors</w:t>
+            </w:r>
+            <w:proofErr w:type="gramEnd"/>
+            <w:r>
+              <w:rPr>
+                <w:rFonts w:ascii="Verdana" w:hAnsi="Verdana"/>
+                <w:i/>
+              </w:rPr>
+              <w:t xml:space="preserve"> de notre réunion)</w:t>
             </w:r>
           </w:p>
           <w:p>
@@ -631,8 +690,6 @@
               </w:rPr>
               <w:t>23</w:t>
             </w:r>
-            <w:bookmarkStart w:id="0" w:name="_GoBack"/>
-            <w:bookmarkEnd w:id="0"/>
             <w:r>
               <w:rPr>
                 <w:rFonts w:ascii="Verdana" w:hAnsi="Verdana"/>
@@ -692,6 +749,7 @@
                 <w:szCs w:val="28"/>
               </w:rPr>
             </w:pPr>
+            <w:proofErr w:type="spellStart"/>
             <w:r>
               <w:rPr>
                 <w:rFonts w:ascii="Verdana" w:hAnsi="Verdana"/>
@@ -701,6 +759,7 @@
               </w:rPr>
               <w:t>Rebierre</w:t>
             </w:r>
+            <w:proofErr w:type="spellEnd"/>
             <w:r>
               <w:rPr>
                 <w:rFonts w:ascii="Verdana" w:hAnsi="Verdana"/>
@@ -727,6 +786,7 @@
                 <w:szCs w:val="28"/>
               </w:rPr>
             </w:pPr>
+            <w:proofErr w:type="spellStart"/>
             <w:r>
               <w:rPr>
                 <w:rFonts w:ascii="Verdana" w:hAnsi="Verdana"/>
@@ -736,6 +796,7 @@
               </w:rPr>
               <w:t>Pommarat</w:t>
             </w:r>
+            <w:proofErr w:type="spellEnd"/>
             <w:r>
               <w:rPr>
                 <w:rFonts w:ascii="Verdana" w:hAnsi="Verdana"/>
@@ -1067,14 +1128,25 @@
                 <w:szCs w:val="28"/>
               </w:rPr>
             </w:pPr>
-            <w:r>
-              <w:rPr>
-                <w:rFonts w:ascii="Verdana" w:hAnsi="Verdana"/>
-                <w:b/>
-                <w:sz w:val="16"/>
-                <w:szCs w:val="28"/>
-              </w:rPr>
-              <w:t>Layout Dépenses</w:t>
+            <w:proofErr w:type="spellStart"/>
+            <w:r>
+              <w:rPr>
+                <w:rFonts w:ascii="Verdana" w:hAnsi="Verdana"/>
+                <w:b/>
+                <w:sz w:val="16"/>
+                <w:szCs w:val="28"/>
+              </w:rPr>
+              <w:t>Layout</w:t>
+            </w:r>
+            <w:proofErr w:type="spellEnd"/>
+            <w:r>
+              <w:rPr>
+                <w:rFonts w:ascii="Verdana" w:hAnsi="Verdana"/>
+                <w:b/>
+                <w:sz w:val="16"/>
+                <w:szCs w:val="28"/>
+              </w:rPr>
+              <w:t xml:space="preserve"> Dépenses</w:t>
             </w:r>
           </w:p>
         </w:tc>
@@ -1179,6 +1251,7 @@
                 <w:szCs w:val="28"/>
               </w:rPr>
             </w:pPr>
+            <w:proofErr w:type="spellStart"/>
             <w:r>
               <w:rPr>
                 <w:rFonts w:ascii="Verdana" w:hAnsi="Verdana"/>
@@ -1188,6 +1261,7 @@
               </w:rPr>
               <w:t>Layout</w:t>
             </w:r>
+            <w:proofErr w:type="spellEnd"/>
             <w:r>
               <w:rPr>
                 <w:rFonts w:ascii="Verdana" w:hAnsi="Verdana"/>
@@ -1292,14 +1366,25 @@
                 <w:szCs w:val="28"/>
               </w:rPr>
             </w:pPr>
-            <w:r>
-              <w:rPr>
-                <w:rFonts w:ascii="Verdana" w:hAnsi="Verdana"/>
-                <w:b/>
-                <w:sz w:val="16"/>
-                <w:szCs w:val="28"/>
-              </w:rPr>
-              <w:t>Layout Transactions</w:t>
+            <w:proofErr w:type="spellStart"/>
+            <w:r>
+              <w:rPr>
+                <w:rFonts w:ascii="Verdana" w:hAnsi="Verdana"/>
+                <w:b/>
+                <w:sz w:val="16"/>
+                <w:szCs w:val="28"/>
+              </w:rPr>
+              <w:t>Layout</w:t>
+            </w:r>
+            <w:proofErr w:type="spellEnd"/>
+            <w:r>
+              <w:rPr>
+                <w:rFonts w:ascii="Verdana" w:hAnsi="Verdana"/>
+                <w:b/>
+                <w:sz w:val="16"/>
+                <w:szCs w:val="28"/>
+              </w:rPr>
+              <w:t xml:space="preserve"> Transactions</w:t>
             </w:r>
           </w:p>
         </w:tc>
@@ -1395,6 +1480,7 @@
                 <w:szCs w:val="28"/>
               </w:rPr>
             </w:pPr>
+            <w:proofErr w:type="spellStart"/>
             <w:r>
               <w:rPr>
                 <w:rFonts w:ascii="Verdana" w:hAnsi="Verdana"/>
@@ -1404,6 +1490,7 @@
               </w:rPr>
               <w:t>Layout</w:t>
             </w:r>
+            <w:proofErr w:type="spellEnd"/>
             <w:r>
               <w:rPr>
                 <w:rFonts w:ascii="Verdana" w:hAnsi="Verdana"/>
@@ -1508,14 +1595,25 @@
                 <w:szCs w:val="28"/>
               </w:rPr>
             </w:pPr>
-            <w:r>
-              <w:rPr>
-                <w:rFonts w:ascii="Verdana" w:hAnsi="Verdana"/>
-                <w:b/>
-                <w:sz w:val="16"/>
-                <w:szCs w:val="28"/>
-              </w:rPr>
-              <w:t>Layout Menu déroulant</w:t>
+            <w:proofErr w:type="spellStart"/>
+            <w:r>
+              <w:rPr>
+                <w:rFonts w:ascii="Verdana" w:hAnsi="Verdana"/>
+                <w:b/>
+                <w:sz w:val="16"/>
+                <w:szCs w:val="28"/>
+              </w:rPr>
+              <w:t>Layout</w:t>
+            </w:r>
+            <w:proofErr w:type="spellEnd"/>
+            <w:r>
+              <w:rPr>
+                <w:rFonts w:ascii="Verdana" w:hAnsi="Verdana"/>
+                <w:b/>
+                <w:sz w:val="16"/>
+                <w:szCs w:val="28"/>
+              </w:rPr>
+              <w:t xml:space="preserve"> Menu déroulant</w:t>
             </w:r>
           </w:p>
         </w:tc>
@@ -2128,7 +2226,7 @@
       </w:tr>
       <w:tr>
         <w:trPr>
-          <w:trHeight w:val="711"/>
+          <w:trHeight w:val="574"/>
         </w:trPr>
         <w:tc>
           <w:tcPr>
@@ -2151,106 +2249,94 @@
                 <w:sz w:val="16"/>
                 <w:szCs w:val="28"/>
               </w:rPr>
-              <w:t>Revue</w:t>
-            </w:r>
-          </w:p>
-          <w:p>
-            <w:pPr>
-              <w:jc w:val="center"/>
-              <w:rPr>
-                <w:rFonts w:ascii="Verdana" w:hAnsi="Verdana"/>
-                <w:sz w:val="16"/>
-              </w:rPr>
-            </w:pPr>
-            <w:r>
-              <w:rPr>
-                <w:rFonts w:ascii="Verdana" w:hAnsi="Verdana"/>
-                <w:sz w:val="16"/>
-              </w:rPr>
-              <w:t>être explicite sur ce qui a été revu :</w:t>
-            </w:r>
-          </w:p>
-          <w:p>
-            <w:pPr>
-              <w:jc w:val="center"/>
-              <w:rPr>
-                <w:rFonts w:ascii="Verdana" w:hAnsi="Verdana"/>
-                <w:b/>
-                <w:sz w:val="16"/>
-                <w:szCs w:val="28"/>
-              </w:rPr>
-            </w:pPr>
-            <w:r>
-              <w:rPr>
-                <w:rFonts w:ascii="Verdana" w:hAnsi="Verdana"/>
-                <w:sz w:val="16"/>
-              </w:rPr>
-              <w:t>code ou autre</w:t>
-            </w:r>
-          </w:p>
-        </w:tc>
-        <w:tc>
-          <w:tcPr>
-            <w:tcW w:w="2892" w:type="dxa"/>
-          </w:tcPr>
-          <w:p>
-            <w:pPr>
-              <w:jc w:val="center"/>
-              <w:rPr>
-                <w:rFonts w:ascii="Verdana" w:hAnsi="Verdana"/>
-                <w:b/>
-                <w:sz w:val="16"/>
-                <w:szCs w:val="28"/>
-              </w:rPr>
-            </w:pPr>
-          </w:p>
-        </w:tc>
-        <w:tc>
-          <w:tcPr>
-            <w:tcW w:w="2892" w:type="dxa"/>
-          </w:tcPr>
-          <w:p>
-            <w:pPr>
-              <w:jc w:val="center"/>
-              <w:rPr>
-                <w:rFonts w:ascii="Verdana" w:hAnsi="Verdana"/>
-                <w:b/>
-                <w:sz w:val="16"/>
-                <w:szCs w:val="28"/>
-              </w:rPr>
-            </w:pPr>
-          </w:p>
-        </w:tc>
-        <w:tc>
-          <w:tcPr>
-            <w:tcW w:w="2892" w:type="dxa"/>
-          </w:tcPr>
-          <w:p>
-            <w:pPr>
-              <w:jc w:val="center"/>
-              <w:rPr>
-                <w:rFonts w:ascii="Verdana" w:hAnsi="Verdana"/>
-                <w:b/>
-                <w:sz w:val="16"/>
-                <w:szCs w:val="28"/>
-              </w:rPr>
-            </w:pPr>
-          </w:p>
-        </w:tc>
-        <w:tc>
-          <w:tcPr>
-            <w:tcW w:w="2892" w:type="dxa"/>
-          </w:tcPr>
-          <w:p>
-            <w:pPr>
-              <w:jc w:val="center"/>
-              <w:rPr>
-                <w:rFonts w:ascii="Verdana" w:hAnsi="Verdana"/>
-                <w:b/>
-                <w:sz w:val="16"/>
-                <w:szCs w:val="28"/>
-              </w:rPr>
-            </w:pPr>
+              <w:t xml:space="preserve">Mini Projet </w:t>
+            </w:r>
+            <w:proofErr w:type="spellStart"/>
+            <w:r>
+              <w:rPr>
+                <w:rFonts w:ascii="Verdana" w:hAnsi="Verdana"/>
+                <w:b/>
+                <w:sz w:val="16"/>
+                <w:szCs w:val="28"/>
+              </w:rPr>
+              <w:t>TestSQLite</w:t>
+            </w:r>
+            <w:proofErr w:type="spellEnd"/>
+          </w:p>
+        </w:tc>
+        <w:tc>
+          <w:tcPr>
+            <w:tcW w:w="2892" w:type="dxa"/>
+          </w:tcPr>
+          <w:p>
+            <w:pPr>
+              <w:jc w:val="center"/>
+              <w:rPr>
+                <w:rFonts w:ascii="Verdana" w:hAnsi="Verdana"/>
+                <w:b/>
+                <w:sz w:val="16"/>
+                <w:szCs w:val="28"/>
+              </w:rPr>
+            </w:pPr>
+          </w:p>
+        </w:tc>
+        <w:tc>
+          <w:tcPr>
+            <w:tcW w:w="2892" w:type="dxa"/>
+          </w:tcPr>
+          <w:p>
+            <w:pPr>
+              <w:jc w:val="center"/>
+              <w:rPr>
+                <w:rFonts w:ascii="Verdana" w:hAnsi="Verdana"/>
+                <w:b/>
+                <w:sz w:val="16"/>
+                <w:szCs w:val="28"/>
+              </w:rPr>
+            </w:pPr>
+          </w:p>
+        </w:tc>
+        <w:tc>
+          <w:tcPr>
+            <w:tcW w:w="2892" w:type="dxa"/>
+          </w:tcPr>
+          <w:p>
+            <w:pPr>
+              <w:jc w:val="center"/>
+              <w:rPr>
+                <w:rFonts w:ascii="Verdana" w:hAnsi="Verdana"/>
+                <w:b/>
+                <w:sz w:val="16"/>
+                <w:szCs w:val="28"/>
+              </w:rPr>
+            </w:pPr>
+          </w:p>
+        </w:tc>
+        <w:tc>
+          <w:tcPr>
+            <w:tcW w:w="2892" w:type="dxa"/>
+          </w:tcPr>
+          <w:p>
+            <w:pPr>
+              <w:jc w:val="center"/>
+              <w:rPr>
+                <w:rFonts w:ascii="Verdana" w:hAnsi="Verdana"/>
+                <w:b/>
+                <w:sz w:val="16"/>
+                <w:szCs w:val="28"/>
+              </w:rPr>
+            </w:pPr>
+            <w:r>
+              <w:rPr>
+                <w:rFonts w:ascii="Verdana" w:hAnsi="Verdana"/>
+                <w:b/>
+                <w:sz w:val="16"/>
+                <w:szCs w:val="28"/>
+              </w:rPr>
+              <w:t>1h</w:t>
+            </w:r>
+            <w:bookmarkStart w:id="0" w:name="_GoBack"/>
+            <w:bookmarkEnd w:id="0"/>
           </w:p>
         </w:tc>
       </w:tr>
@@ -2268,124 +2354,135 @@
               <w:rPr>
                 <w:rFonts w:ascii="Verdana" w:hAnsi="Verdana"/>
                 <w:b/>
-                <w:sz w:val="18"/>
-                <w:szCs w:val="28"/>
-              </w:rPr>
-            </w:pPr>
-            <w:r>
-              <w:rPr>
-                <w:rFonts w:ascii="Verdana" w:hAnsi="Verdana"/>
-                <w:b/>
-                <w:sz w:val="18"/>
-                <w:szCs w:val="28"/>
-              </w:rPr>
-              <w:t>Aide</w:t>
-            </w:r>
-          </w:p>
-          <w:p>
-            <w:pPr>
-              <w:jc w:val="center"/>
-              <w:rPr>
-                <w:rFonts w:ascii="Verdana" w:hAnsi="Verdana"/>
-                <w:b/>
-                <w:sz w:val="18"/>
-                <w:szCs w:val="28"/>
-              </w:rPr>
-            </w:pPr>
-            <w:r>
-              <w:rPr>
-                <w:rFonts w:ascii="Verdana" w:hAnsi="Verdana"/>
-                <w:sz w:val="18"/>
-              </w:rPr>
-              <w:t>Type d’aide et pour qui</w:t>
-            </w:r>
-          </w:p>
-        </w:tc>
-        <w:tc>
-          <w:tcPr>
-            <w:tcW w:w="2892" w:type="dxa"/>
-          </w:tcPr>
-          <w:p>
-            <w:pPr>
-              <w:jc w:val="center"/>
-              <w:rPr>
-                <w:rFonts w:ascii="Verdana" w:hAnsi="Verdana"/>
-                <w:b/>
-                <w:sz w:val="18"/>
-                <w:szCs w:val="28"/>
-              </w:rPr>
-            </w:pPr>
-          </w:p>
-        </w:tc>
-        <w:tc>
-          <w:tcPr>
-            <w:tcW w:w="2892" w:type="dxa"/>
-          </w:tcPr>
-          <w:p>
-            <w:pPr>
-              <w:jc w:val="center"/>
-              <w:rPr>
-                <w:rFonts w:ascii="Verdana" w:hAnsi="Verdana"/>
-                <w:b/>
-                <w:sz w:val="18"/>
-                <w:szCs w:val="28"/>
-              </w:rPr>
-            </w:pPr>
-          </w:p>
-        </w:tc>
-        <w:tc>
-          <w:tcPr>
-            <w:tcW w:w="2892" w:type="dxa"/>
-          </w:tcPr>
-          <w:p>
-            <w:pPr>
-              <w:jc w:val="center"/>
-              <w:rPr>
-                <w:rFonts w:ascii="Verdana" w:hAnsi="Verdana"/>
-                <w:b/>
-                <w:sz w:val="18"/>
-                <w:szCs w:val="28"/>
-              </w:rPr>
-            </w:pPr>
-          </w:p>
-        </w:tc>
-        <w:tc>
-          <w:tcPr>
-            <w:tcW w:w="2892" w:type="dxa"/>
-          </w:tcPr>
-          <w:p>
-            <w:pPr>
-              <w:jc w:val="center"/>
-              <w:rPr>
-                <w:rFonts w:ascii="Verdana" w:hAnsi="Verdana"/>
-                <w:sz w:val="18"/>
-                <w:szCs w:val="28"/>
-              </w:rPr>
-            </w:pPr>
-            <w:r>
-              <w:rPr>
-                <w:rFonts w:ascii="Verdana" w:hAnsi="Verdana"/>
-                <w:sz w:val="18"/>
-                <w:szCs w:val="28"/>
-              </w:rPr>
-              <w:t xml:space="preserve">A aider tout le monde à comprendre le code </w:t>
-            </w:r>
-            <w:r>
-              <w:rPr>
-                <w:rFonts w:ascii="Verdana" w:hAnsi="Verdana"/>
-                <w:sz w:val="18"/>
-                <w:szCs w:val="28"/>
-              </w:rPr>
-              <w:t xml:space="preserve">de base </w:t>
-            </w:r>
-            <w:r>
-              <w:rPr>
-                <w:rFonts w:ascii="Verdana" w:hAnsi="Verdana"/>
-                <w:sz w:val="18"/>
-                <w:szCs w:val="28"/>
-              </w:rPr>
-              <w:t>d’Android Studio</w:t>
-            </w:r>
+                <w:sz w:val="16"/>
+                <w:szCs w:val="28"/>
+              </w:rPr>
+            </w:pPr>
+            <w:r>
+              <w:rPr>
+                <w:rFonts w:ascii="Verdana" w:hAnsi="Verdana"/>
+                <w:b/>
+                <w:sz w:val="16"/>
+                <w:szCs w:val="28"/>
+              </w:rPr>
+              <w:t>Revue</w:t>
+            </w:r>
+          </w:p>
+          <w:p>
+            <w:pPr>
+              <w:jc w:val="center"/>
+              <w:rPr>
+                <w:rFonts w:ascii="Verdana" w:hAnsi="Verdana"/>
+                <w:sz w:val="16"/>
+              </w:rPr>
+            </w:pPr>
+            <w:proofErr w:type="gramStart"/>
+            <w:r>
+              <w:rPr>
+                <w:rFonts w:ascii="Verdana" w:hAnsi="Verdana"/>
+                <w:sz w:val="16"/>
+              </w:rPr>
+              <w:t>être</w:t>
+            </w:r>
+            <w:proofErr w:type="gramEnd"/>
+            <w:r>
+              <w:rPr>
+                <w:rFonts w:ascii="Verdana" w:hAnsi="Verdana"/>
+                <w:sz w:val="16"/>
+              </w:rPr>
+              <w:t xml:space="preserve"> explicite sur ce qui a été revu :</w:t>
+            </w:r>
+          </w:p>
+          <w:p>
+            <w:pPr>
+              <w:jc w:val="center"/>
+              <w:rPr>
+                <w:rFonts w:ascii="Verdana" w:hAnsi="Verdana"/>
+                <w:b/>
+                <w:sz w:val="16"/>
+                <w:szCs w:val="28"/>
+              </w:rPr>
+            </w:pPr>
+            <w:proofErr w:type="gramStart"/>
+            <w:r>
+              <w:rPr>
+                <w:rFonts w:ascii="Verdana" w:hAnsi="Verdana"/>
+                <w:sz w:val="16"/>
+              </w:rPr>
+              <w:t>code</w:t>
+            </w:r>
+            <w:proofErr w:type="gramEnd"/>
+            <w:r>
+              <w:rPr>
+                <w:rFonts w:ascii="Verdana" w:hAnsi="Verdana"/>
+                <w:sz w:val="16"/>
+              </w:rPr>
+              <w:t xml:space="preserve"> ou autre</w:t>
+            </w:r>
+          </w:p>
+        </w:tc>
+        <w:tc>
+          <w:tcPr>
+            <w:tcW w:w="2892" w:type="dxa"/>
+          </w:tcPr>
+          <w:p>
+            <w:pPr>
+              <w:jc w:val="center"/>
+              <w:rPr>
+                <w:rFonts w:ascii="Verdana" w:hAnsi="Verdana"/>
+                <w:b/>
+                <w:sz w:val="16"/>
+                <w:szCs w:val="28"/>
+              </w:rPr>
+            </w:pPr>
+          </w:p>
+        </w:tc>
+        <w:tc>
+          <w:tcPr>
+            <w:tcW w:w="2892" w:type="dxa"/>
+          </w:tcPr>
+          <w:p>
+            <w:pPr>
+              <w:jc w:val="center"/>
+              <w:rPr>
+                <w:rFonts w:ascii="Verdana" w:hAnsi="Verdana"/>
+                <w:b/>
+                <w:sz w:val="16"/>
+                <w:szCs w:val="28"/>
+              </w:rPr>
+            </w:pPr>
+          </w:p>
+        </w:tc>
+        <w:tc>
+          <w:tcPr>
+            <w:tcW w:w="2892" w:type="dxa"/>
+          </w:tcPr>
+          <w:p>
+            <w:pPr>
+              <w:jc w:val="center"/>
+              <w:rPr>
+                <w:rFonts w:ascii="Verdana" w:hAnsi="Verdana"/>
+                <w:b/>
+                <w:sz w:val="16"/>
+                <w:szCs w:val="28"/>
+              </w:rPr>
+            </w:pPr>
+          </w:p>
+        </w:tc>
+        <w:tc>
+          <w:tcPr>
+            <w:tcW w:w="2892" w:type="dxa"/>
+          </w:tcPr>
+          <w:p>
+            <w:pPr>
+              <w:jc w:val="center"/>
+              <w:rPr>
+                <w:rFonts w:ascii="Verdana" w:hAnsi="Verdana"/>
+                <w:b/>
+                <w:sz w:val="16"/>
+                <w:szCs w:val="28"/>
+              </w:rPr>
+            </w:pPr>
           </w:p>
         </w:tc>
       </w:tr>
@@ -2414,6 +2511,126 @@
                 <w:sz w:val="18"/>
                 <w:szCs w:val="28"/>
               </w:rPr>
+              <w:t>Aide</w:t>
+            </w:r>
+          </w:p>
+          <w:p>
+            <w:pPr>
+              <w:jc w:val="center"/>
+              <w:rPr>
+                <w:rFonts w:ascii="Verdana" w:hAnsi="Verdana"/>
+                <w:b/>
+                <w:sz w:val="18"/>
+                <w:szCs w:val="28"/>
+              </w:rPr>
+            </w:pPr>
+            <w:r>
+              <w:rPr>
+                <w:rFonts w:ascii="Verdana" w:hAnsi="Verdana"/>
+                <w:sz w:val="18"/>
+              </w:rPr>
+              <w:t>Type d’aide et pour qui</w:t>
+            </w:r>
+          </w:p>
+        </w:tc>
+        <w:tc>
+          <w:tcPr>
+            <w:tcW w:w="2892" w:type="dxa"/>
+          </w:tcPr>
+          <w:p>
+            <w:pPr>
+              <w:jc w:val="center"/>
+              <w:rPr>
+                <w:rFonts w:ascii="Verdana" w:hAnsi="Verdana"/>
+                <w:b/>
+                <w:sz w:val="18"/>
+                <w:szCs w:val="28"/>
+              </w:rPr>
+            </w:pPr>
+          </w:p>
+        </w:tc>
+        <w:tc>
+          <w:tcPr>
+            <w:tcW w:w="2892" w:type="dxa"/>
+          </w:tcPr>
+          <w:p>
+            <w:pPr>
+              <w:jc w:val="center"/>
+              <w:rPr>
+                <w:rFonts w:ascii="Verdana" w:hAnsi="Verdana"/>
+                <w:b/>
+                <w:sz w:val="18"/>
+                <w:szCs w:val="28"/>
+              </w:rPr>
+            </w:pPr>
+          </w:p>
+        </w:tc>
+        <w:tc>
+          <w:tcPr>
+            <w:tcW w:w="2892" w:type="dxa"/>
+          </w:tcPr>
+          <w:p>
+            <w:pPr>
+              <w:jc w:val="center"/>
+              <w:rPr>
+                <w:rFonts w:ascii="Verdana" w:hAnsi="Verdana"/>
+                <w:b/>
+                <w:sz w:val="18"/>
+                <w:szCs w:val="28"/>
+              </w:rPr>
+            </w:pPr>
+          </w:p>
+        </w:tc>
+        <w:tc>
+          <w:tcPr>
+            <w:tcW w:w="2892" w:type="dxa"/>
+          </w:tcPr>
+          <w:p>
+            <w:pPr>
+              <w:jc w:val="center"/>
+              <w:rPr>
+                <w:rFonts w:ascii="Verdana" w:hAnsi="Verdana"/>
+                <w:sz w:val="18"/>
+                <w:szCs w:val="28"/>
+              </w:rPr>
+            </w:pPr>
+            <w:r>
+              <w:rPr>
+                <w:rFonts w:ascii="Verdana" w:hAnsi="Verdana"/>
+                <w:sz w:val="18"/>
+                <w:szCs w:val="28"/>
+              </w:rPr>
+              <w:t>A aider tout le monde à comprendre le code de base d’Android Studio</w:t>
+            </w:r>
+          </w:p>
+        </w:tc>
+      </w:tr>
+      <w:tr>
+        <w:trPr>
+          <w:trHeight w:val="711"/>
+        </w:trPr>
+        <w:tc>
+          <w:tcPr>
+            <w:tcW w:w="2892" w:type="dxa"/>
+          </w:tcPr>
+          <w:p>
+            <w:pPr>
+              <w:jc w:val="center"/>
+              <w:rPr>
+                <w:rFonts w:ascii="Verdana" w:hAnsi="Verdana"/>
+                <w:b/>
+                <w:sz w:val="18"/>
+                <w:szCs w:val="28"/>
+              </w:rPr>
+            </w:pPr>
+            <w:r>
+              <w:rPr>
+                <w:rFonts w:ascii="Verdana" w:hAnsi="Verdana"/>
+                <w:b/>
+                <w:sz w:val="18"/>
+                <w:szCs w:val="28"/>
+              </w:rPr>
+              <w:lastRenderedPageBreak/>
               <w:t>Temps de travail réalisé</w:t>
             </w:r>
           </w:p>
@@ -2501,7 +2718,7 @@
       </w:pPr>
     </w:p>
     <w:sectPr>
-      <w:footerReference w:type="default" r:id="rId7"/>
+      <w:footerReference w:type="default" r:id="rId8"/>
       <w:pgSz w:w="16838" w:h="11906" w:orient="landscape"/>
       <w:pgMar w:top="851" w:right="851" w:bottom="851" w:left="851" w:header="709" w:footer="709" w:gutter="0"/>
       <w:cols w:space="708"/>
@@ -2592,6 +2809,7 @@
       </w:rPr>
       <w:t xml:space="preserve"> (</w:t>
     </w:r>
+    <w:proofErr w:type="spellStart"/>
     <w:r>
       <w:rPr>
         <w:rFonts w:ascii="Verdana" w:hAnsi="Verdana"/>
@@ -2601,6 +2819,7 @@
       </w:rPr>
       <w:t>android</w:t>
     </w:r>
+    <w:proofErr w:type="spellEnd"/>
     <w:r>
       <w:rPr>
         <w:rFonts w:ascii="Verdana" w:hAnsi="Verdana"/>
@@ -2678,7 +2897,7 @@
         <w:noProof/>
         <w:color w:val="4472C4" w:themeColor="accent1"/>
       </w:rPr>
-      <w:t>2</w:t>
+      <w:t>3</w:t>
     </w:r>
     <w:r>
       <w:rPr>
@@ -4314,4 +4533,16 @@
     </a:ext>
   </a:extLst>
 </a:theme>
+</file>
+
+<file path=customXml/item1.xml><?xml version="1.0" encoding="utf-8"?>
+<b:Sources xmlns:b="http://schemas.openxmlformats.org/officeDocument/2006/bibliography" xmlns="http://schemas.openxmlformats.org/officeDocument/2006/bibliography" SelectedStyle="\APASixthEditionOfficeOnline.xsl" StyleName="APA" Version="6"/>
+</file>
+
+<file path=customXml/itemProps1.xml><?xml version="1.0" encoding="utf-8"?>
+<ds:datastoreItem xmlns:ds="http://schemas.openxmlformats.org/officeDocument/2006/customXml" ds:itemID="{1E8E8E80-5D75-493B-BDBE-8490C356C38B}">
+  <ds:schemaRefs>
+    <ds:schemaRef ds:uri="http://schemas.openxmlformats.org/officeDocument/2006/bibliography"/>
+  </ds:schemaRefs>
+</ds:datastoreItem>
 </file>
</xml_diff>

<commit_message>
Update Répartition des taches
Update après le rdv du 30 novembre
</commit_message>
<xml_diff>
--- a/Ressources/RepartitionDesTaches.docx
+++ b/Ressources/RepartitionDesTaches.docx
@@ -406,6 +406,69 @@
               </w:rPr>
               <w:t>2</w:t>
             </w:r>
+            <w:r>
+              <w:rPr>
+                <w:rFonts w:ascii="Verdana" w:hAnsi="Verdana"/>
+                <w:b/>
+              </w:rPr>
+              <w:t xml:space="preserve"> : </w:t>
+            </w:r>
+            <w:r>
+              <w:rPr>
+                <w:rFonts w:ascii="Verdana" w:hAnsi="Verdana"/>
+                <w:b/>
+              </w:rPr>
+              <w:t>30/11/2017</w:t>
+            </w:r>
+            <w:r>
+              <w:rPr>
+                <w:rFonts w:ascii="Verdana" w:hAnsi="Verdana"/>
+                <w:b/>
+              </w:rPr>
+              <w:br/>
+            </w:r>
+            <w:bookmarkStart w:id="0" w:name="_GoBack"/>
+            <w:bookmarkEnd w:id="0"/>
+            <w:r>
+              <w:rPr>
+                <w:rFonts w:ascii="Verdana" w:hAnsi="Verdana"/>
+                <w:b/>
+              </w:rPr>
+              <w:t>SQLite</w:t>
+            </w:r>
+            <w:r>
+              <w:rPr>
+                <w:rFonts w:ascii="Verdana" w:hAnsi="Verdana"/>
+                <w:b/>
+              </w:rPr>
+              <w:br/>
+              <w:t>Réception Des sms</w:t>
+            </w:r>
+            <w:r>
+              <w:rPr>
+                <w:rFonts w:ascii="Verdana" w:hAnsi="Verdana"/>
+                <w:b/>
+              </w:rPr>
+              <w:br/>
+              <w:t>Accueil Logo</w:t>
+            </w:r>
+            <w:r>
+              <w:rPr>
+                <w:rFonts w:ascii="Verdana" w:hAnsi="Verdana"/>
+                <w:b/>
+              </w:rPr>
+              <w:br/>
+              <w:t xml:space="preserve">Montant des trèfles sur la </w:t>
+            </w:r>
+            <w:proofErr w:type="spellStart"/>
+            <w:r>
+              <w:rPr>
+                <w:rFonts w:ascii="Verdana" w:hAnsi="Verdana"/>
+                <w:b/>
+              </w:rPr>
+              <w:t>toolbar</w:t>
+            </w:r>
+            <w:proofErr w:type="spellEnd"/>
           </w:p>
         </w:tc>
         <w:tc>
@@ -2565,8 +2628,6 @@
               </w:rPr>
               <w:t>X</w:t>
             </w:r>
-            <w:bookmarkStart w:id="0" w:name="_GoBack"/>
-            <w:bookmarkEnd w:id="0"/>
           </w:p>
         </w:tc>
         <w:tc>
@@ -4927,7 +4988,7 @@
 </file>
 
 <file path=customXml/itemProps1.xml><?xml version="1.0" encoding="utf-8"?>
-<ds:datastoreItem xmlns:ds="http://schemas.openxmlformats.org/officeDocument/2006/customXml" ds:itemID="{CE0940EF-18AD-4E50-98A0-CB33818C2805}">
+<ds:datastoreItem xmlns:ds="http://schemas.openxmlformats.org/officeDocument/2006/customXml" ds:itemID="{802BD557-1602-4DBC-8C20-AA0545C17901}">
   <ds:schemaRefs>
     <ds:schemaRef ds:uri="http://schemas.openxmlformats.org/officeDocument/2006/bibliography"/>
   </ds:schemaRefs>

</xml_diff>

<commit_message>
Update répartition des tâches
</commit_message>
<xml_diff>
--- a/Ressources/RepartitionDesTaches.docx
+++ b/Ressources/RepartitionDesTaches.docx
@@ -3813,7 +3813,43 @@
                 <w:sz w:val="16"/>
                 <w:szCs w:val="28"/>
               </w:rPr>
-              <w:t>BasicTrèfleAcitivy</w:t>
+              <w:t>BasicTrèfleAc</w:t>
+            </w:r>
+            <w:r>
+              <w:rPr>
+                <w:rFonts w:ascii="Verdana" w:hAnsi="Verdana"/>
+                <w:b/>
+                <w:sz w:val="16"/>
+                <w:szCs w:val="28"/>
+              </w:rPr>
+              <w:t>ti</w:t>
+            </w:r>
+            <w:r>
+              <w:rPr>
+                <w:rFonts w:ascii="Verdana" w:hAnsi="Verdana"/>
+                <w:b/>
+                <w:sz w:val="16"/>
+                <w:szCs w:val="28"/>
+              </w:rPr>
+              <w:t>v</w:t>
+            </w:r>
+            <w:r>
+              <w:rPr>
+                <w:rFonts w:ascii="Verdana" w:hAnsi="Verdana"/>
+                <w:b/>
+                <w:sz w:val="16"/>
+                <w:szCs w:val="28"/>
+              </w:rPr>
+              <w:t>it</w:t>
+            </w:r>
+            <w:r>
+              <w:rPr>
+                <w:rFonts w:ascii="Verdana" w:hAnsi="Verdana"/>
+                <w:b/>
+                <w:sz w:val="16"/>
+                <w:szCs w:val="28"/>
+              </w:rPr>
+              <w:t>y</w:t>
             </w:r>
             <w:proofErr w:type="spellEnd"/>
             <w:r>
@@ -3826,98 +3862,78 @@
               <w:t> pour regrouper comportements communs</w:t>
             </w:r>
           </w:p>
-          <w:p>
-            <w:pPr>
-              <w:jc w:val="center"/>
-              <w:rPr>
-                <w:rFonts w:ascii="Verdana" w:hAnsi="Verdana"/>
-                <w:b/>
-                <w:sz w:val="16"/>
-                <w:szCs w:val="28"/>
-              </w:rPr>
-            </w:pPr>
-          </w:p>
-        </w:tc>
-        <w:tc>
-          <w:tcPr>
-            <w:tcW w:w="2892" w:type="dxa"/>
-          </w:tcPr>
-          <w:p>
-            <w:pPr>
-              <w:jc w:val="center"/>
-              <w:rPr>
-                <w:rFonts w:ascii="Verdana" w:hAnsi="Verdana"/>
-                <w:b/>
-                <w:sz w:val="16"/>
-                <w:szCs w:val="28"/>
-              </w:rPr>
-            </w:pPr>
-          </w:p>
-        </w:tc>
-        <w:tc>
-          <w:tcPr>
-            <w:tcW w:w="2892" w:type="dxa"/>
-          </w:tcPr>
-          <w:p>
-            <w:pPr>
-              <w:jc w:val="center"/>
-              <w:rPr>
-                <w:rFonts w:ascii="Verdana" w:hAnsi="Verdana"/>
-                <w:b/>
-                <w:sz w:val="16"/>
-                <w:szCs w:val="28"/>
-              </w:rPr>
-            </w:pPr>
-            <w:r>
-              <w:rPr>
-                <w:rFonts w:ascii="Verdana" w:hAnsi="Verdana"/>
-                <w:b/>
-                <w:sz w:val="16"/>
-                <w:szCs w:val="28"/>
-              </w:rPr>
-              <w:t>1</w:t>
-            </w:r>
-            <w:r>
-              <w:rPr>
-                <w:rFonts w:ascii="Verdana" w:hAnsi="Verdana"/>
-                <w:b/>
-                <w:sz w:val="16"/>
-                <w:szCs w:val="28"/>
-              </w:rPr>
-              <w:t>h</w:t>
-            </w:r>
-          </w:p>
-        </w:tc>
-        <w:tc>
-          <w:tcPr>
-            <w:tcW w:w="2892" w:type="dxa"/>
-          </w:tcPr>
-          <w:p>
-            <w:pPr>
-              <w:jc w:val="center"/>
-              <w:rPr>
-                <w:rFonts w:ascii="Verdana" w:hAnsi="Verdana"/>
-                <w:b/>
-                <w:sz w:val="16"/>
-                <w:szCs w:val="28"/>
-              </w:rPr>
-            </w:pPr>
-          </w:p>
-        </w:tc>
-        <w:tc>
-          <w:tcPr>
-            <w:tcW w:w="2892" w:type="dxa"/>
-          </w:tcPr>
-          <w:p>
-            <w:pPr>
-              <w:jc w:val="center"/>
-              <w:rPr>
-                <w:rFonts w:ascii="Verdana" w:hAnsi="Verdana"/>
-                <w:b/>
-                <w:sz w:val="16"/>
-                <w:szCs w:val="28"/>
-              </w:rPr>
-            </w:pPr>
+        </w:tc>
+        <w:tc>
+          <w:tcPr>
+            <w:tcW w:w="2892" w:type="dxa"/>
+          </w:tcPr>
+          <w:p>
+            <w:pPr>
+              <w:jc w:val="center"/>
+              <w:rPr>
+                <w:rFonts w:ascii="Verdana" w:hAnsi="Verdana"/>
+                <w:b/>
+                <w:sz w:val="16"/>
+                <w:szCs w:val="28"/>
+              </w:rPr>
+            </w:pPr>
+          </w:p>
+        </w:tc>
+        <w:tc>
+          <w:tcPr>
+            <w:tcW w:w="2892" w:type="dxa"/>
+          </w:tcPr>
+          <w:p>
+            <w:pPr>
+              <w:jc w:val="center"/>
+              <w:rPr>
+                <w:rFonts w:ascii="Verdana" w:hAnsi="Verdana"/>
+                <w:b/>
+                <w:sz w:val="16"/>
+                <w:szCs w:val="28"/>
+              </w:rPr>
+            </w:pPr>
+          </w:p>
+        </w:tc>
+        <w:tc>
+          <w:tcPr>
+            <w:tcW w:w="2892" w:type="dxa"/>
+          </w:tcPr>
+          <w:p>
+            <w:pPr>
+              <w:jc w:val="center"/>
+              <w:rPr>
+                <w:rFonts w:ascii="Verdana" w:hAnsi="Verdana"/>
+                <w:b/>
+                <w:sz w:val="16"/>
+                <w:szCs w:val="28"/>
+              </w:rPr>
+            </w:pPr>
+          </w:p>
+        </w:tc>
+        <w:tc>
+          <w:tcPr>
+            <w:tcW w:w="2892" w:type="dxa"/>
+          </w:tcPr>
+          <w:p>
+            <w:pPr>
+              <w:jc w:val="center"/>
+              <w:rPr>
+                <w:rFonts w:ascii="Verdana" w:hAnsi="Verdana"/>
+                <w:b/>
+                <w:sz w:val="16"/>
+                <w:szCs w:val="28"/>
+              </w:rPr>
+            </w:pPr>
+            <w:r>
+              <w:rPr>
+                <w:rFonts w:ascii="Verdana" w:hAnsi="Verdana"/>
+                <w:b/>
+                <w:sz w:val="16"/>
+                <w:szCs w:val="28"/>
+              </w:rPr>
+              <w:t>1h</w:t>
+            </w:r>
           </w:p>
         </w:tc>
       </w:tr>
@@ -4119,10 +4135,360 @@
                 <w:sz w:val="16"/>
                 <w:szCs w:val="28"/>
               </w:rPr>
+              <w:t>1</w:t>
+            </w:r>
+            <w:r>
+              <w:rPr>
+                <w:rFonts w:ascii="Verdana" w:hAnsi="Verdana"/>
+                <w:b/>
+                <w:sz w:val="16"/>
+                <w:szCs w:val="28"/>
+              </w:rPr>
+              <w:t>h</w:t>
+            </w:r>
+            <w:r>
+              <w:rPr>
+                <w:rFonts w:ascii="Verdana" w:hAnsi="Verdana"/>
+                <w:b/>
+                <w:sz w:val="16"/>
+                <w:szCs w:val="28"/>
+              </w:rPr>
+              <w:t>30</w:t>
+            </w:r>
+          </w:p>
+        </w:tc>
+        <w:tc>
+          <w:tcPr>
+            <w:tcW w:w="2892" w:type="dxa"/>
+          </w:tcPr>
+          <w:p>
+            <w:pPr>
+              <w:jc w:val="center"/>
+              <w:rPr>
+                <w:rFonts w:ascii="Verdana" w:hAnsi="Verdana"/>
+                <w:b/>
+                <w:sz w:val="16"/>
+                <w:szCs w:val="28"/>
+              </w:rPr>
+            </w:pPr>
+          </w:p>
+        </w:tc>
+      </w:tr>
+      <w:tr>
+        <w:trPr>
+          <w:trHeight w:val="469"/>
+        </w:trPr>
+        <w:tc>
+          <w:tcPr>
+            <w:tcW w:w="2892" w:type="dxa"/>
+            <w:vAlign w:val="center"/>
+          </w:tcPr>
+          <w:p>
+            <w:pPr>
+              <w:jc w:val="center"/>
+              <w:rPr>
+                <w:rFonts w:ascii="Verdana" w:hAnsi="Verdana"/>
+                <w:b/>
+                <w:sz w:val="16"/>
+                <w:szCs w:val="28"/>
+              </w:rPr>
+            </w:pPr>
+            <w:r>
+              <w:rPr>
+                <w:rFonts w:ascii="Verdana" w:hAnsi="Verdana"/>
+                <w:b/>
+                <w:sz w:val="16"/>
+                <w:szCs w:val="28"/>
+              </w:rPr>
+              <w:t>Début SQLite pour Sauvegarder le solde</w:t>
+            </w:r>
+          </w:p>
+        </w:tc>
+        <w:tc>
+          <w:tcPr>
+            <w:tcW w:w="2892" w:type="dxa"/>
+          </w:tcPr>
+          <w:p>
+            <w:pPr>
+              <w:jc w:val="center"/>
+              <w:rPr>
+                <w:rFonts w:ascii="Verdana" w:hAnsi="Verdana"/>
+                <w:b/>
+                <w:sz w:val="16"/>
+                <w:szCs w:val="28"/>
+              </w:rPr>
+            </w:pPr>
+          </w:p>
+        </w:tc>
+        <w:tc>
+          <w:tcPr>
+            <w:tcW w:w="2892" w:type="dxa"/>
+          </w:tcPr>
+          <w:p>
+            <w:pPr>
+              <w:jc w:val="center"/>
+              <w:rPr>
+                <w:rFonts w:ascii="Verdana" w:hAnsi="Verdana"/>
+                <w:b/>
+                <w:sz w:val="16"/>
+                <w:szCs w:val="28"/>
+              </w:rPr>
+            </w:pPr>
+          </w:p>
+        </w:tc>
+        <w:tc>
+          <w:tcPr>
+            <w:tcW w:w="2892" w:type="dxa"/>
+          </w:tcPr>
+          <w:p>
+            <w:pPr>
+              <w:jc w:val="center"/>
+              <w:rPr>
+                <w:rFonts w:ascii="Verdana" w:hAnsi="Verdana"/>
+                <w:b/>
+                <w:sz w:val="16"/>
+                <w:szCs w:val="28"/>
+              </w:rPr>
+            </w:pPr>
+          </w:p>
+        </w:tc>
+        <w:tc>
+          <w:tcPr>
+            <w:tcW w:w="2892" w:type="dxa"/>
+          </w:tcPr>
+          <w:p>
+            <w:pPr>
+              <w:jc w:val="center"/>
+              <w:rPr>
+                <w:rFonts w:ascii="Verdana" w:hAnsi="Verdana"/>
+                <w:b/>
+                <w:sz w:val="16"/>
+                <w:szCs w:val="28"/>
+              </w:rPr>
+            </w:pPr>
+            <w:r>
+              <w:rPr>
+                <w:rFonts w:ascii="Verdana" w:hAnsi="Verdana"/>
+                <w:b/>
+                <w:sz w:val="16"/>
+                <w:szCs w:val="28"/>
+              </w:rPr>
+              <w:t>30min</w:t>
+            </w:r>
+          </w:p>
+        </w:tc>
+      </w:tr>
+      <w:tr>
+        <w:trPr>
+          <w:trHeight w:val="469"/>
+        </w:trPr>
+        <w:tc>
+          <w:tcPr>
+            <w:tcW w:w="2892" w:type="dxa"/>
+            <w:vAlign w:val="center"/>
+          </w:tcPr>
+          <w:p>
+            <w:pPr>
+              <w:jc w:val="center"/>
+              <w:rPr>
+                <w:rFonts w:ascii="Verdana" w:hAnsi="Verdana"/>
+                <w:b/>
+                <w:sz w:val="16"/>
+                <w:szCs w:val="28"/>
+              </w:rPr>
+            </w:pPr>
+            <w:r>
+              <w:rPr>
+                <w:rFonts w:ascii="Verdana" w:hAnsi="Verdana"/>
+                <w:b/>
+                <w:sz w:val="16"/>
+                <w:szCs w:val="28"/>
+              </w:rPr>
+              <w:t xml:space="preserve">Implémentation du SMS </w:t>
+            </w:r>
+            <w:proofErr w:type="spellStart"/>
+            <w:r>
+              <w:rPr>
+                <w:rFonts w:ascii="Verdana" w:hAnsi="Verdana"/>
+                <w:b/>
+                <w:sz w:val="16"/>
+                <w:szCs w:val="28"/>
+              </w:rPr>
+              <w:t>Receiver</w:t>
+            </w:r>
+            <w:proofErr w:type="spellEnd"/>
+          </w:p>
+        </w:tc>
+        <w:tc>
+          <w:tcPr>
+            <w:tcW w:w="2892" w:type="dxa"/>
+          </w:tcPr>
+          <w:p>
+            <w:pPr>
+              <w:jc w:val="center"/>
+              <w:rPr>
+                <w:rFonts w:ascii="Verdana" w:hAnsi="Verdana"/>
+                <w:b/>
+                <w:sz w:val="16"/>
+                <w:szCs w:val="28"/>
+              </w:rPr>
+            </w:pPr>
+            <w:r>
+              <w:rPr>
+                <w:rFonts w:ascii="Verdana" w:hAnsi="Verdana"/>
+                <w:b/>
+                <w:sz w:val="16"/>
+                <w:szCs w:val="28"/>
+              </w:rPr>
               <w:t>1h</w:t>
             </w:r>
-            <w:bookmarkStart w:id="0" w:name="_GoBack"/>
-            <w:bookmarkEnd w:id="0"/>
+          </w:p>
+        </w:tc>
+        <w:tc>
+          <w:tcPr>
+            <w:tcW w:w="2892" w:type="dxa"/>
+          </w:tcPr>
+          <w:p>
+            <w:pPr>
+              <w:jc w:val="center"/>
+              <w:rPr>
+                <w:rFonts w:ascii="Verdana" w:hAnsi="Verdana"/>
+                <w:b/>
+                <w:sz w:val="16"/>
+                <w:szCs w:val="28"/>
+              </w:rPr>
+            </w:pPr>
+          </w:p>
+        </w:tc>
+        <w:tc>
+          <w:tcPr>
+            <w:tcW w:w="2892" w:type="dxa"/>
+          </w:tcPr>
+          <w:p>
+            <w:pPr>
+              <w:jc w:val="center"/>
+              <w:rPr>
+                <w:rFonts w:ascii="Verdana" w:hAnsi="Verdana"/>
+                <w:b/>
+                <w:sz w:val="16"/>
+                <w:szCs w:val="28"/>
+              </w:rPr>
+            </w:pPr>
+          </w:p>
+        </w:tc>
+        <w:tc>
+          <w:tcPr>
+            <w:tcW w:w="2892" w:type="dxa"/>
+          </w:tcPr>
+          <w:p>
+            <w:pPr>
+              <w:jc w:val="center"/>
+              <w:rPr>
+                <w:rFonts w:ascii="Verdana" w:hAnsi="Verdana"/>
+                <w:b/>
+                <w:sz w:val="16"/>
+                <w:szCs w:val="28"/>
+              </w:rPr>
+            </w:pPr>
+          </w:p>
+        </w:tc>
+      </w:tr>
+      <w:tr>
+        <w:trPr>
+          <w:trHeight w:val="469"/>
+        </w:trPr>
+        <w:tc>
+          <w:tcPr>
+            <w:tcW w:w="2892" w:type="dxa"/>
+            <w:vAlign w:val="center"/>
+          </w:tcPr>
+          <w:p>
+            <w:pPr>
+              <w:jc w:val="center"/>
+              <w:rPr>
+                <w:rFonts w:ascii="Verdana" w:hAnsi="Verdana"/>
+                <w:b/>
+                <w:sz w:val="16"/>
+                <w:szCs w:val="28"/>
+              </w:rPr>
+            </w:pPr>
+            <w:proofErr w:type="spellStart"/>
+            <w:r>
+              <w:rPr>
+                <w:rFonts w:ascii="Verdana" w:hAnsi="Verdana"/>
+                <w:b/>
+                <w:sz w:val="16"/>
+                <w:szCs w:val="28"/>
+              </w:rPr>
+              <w:t>Refactoring</w:t>
+            </w:r>
+            <w:proofErr w:type="spellEnd"/>
+            <w:r>
+              <w:rPr>
+                <w:rFonts w:ascii="Verdana" w:hAnsi="Verdana"/>
+                <w:b/>
+                <w:sz w:val="16"/>
+                <w:szCs w:val="28"/>
+              </w:rPr>
+              <w:t xml:space="preserve"> de l’affichage du montant du solde, préparation de la méthode de maj du solde</w:t>
+            </w:r>
+          </w:p>
+        </w:tc>
+        <w:tc>
+          <w:tcPr>
+            <w:tcW w:w="2892" w:type="dxa"/>
+          </w:tcPr>
+          <w:p>
+            <w:pPr>
+              <w:jc w:val="center"/>
+              <w:rPr>
+                <w:rFonts w:ascii="Verdana" w:hAnsi="Verdana"/>
+                <w:b/>
+                <w:sz w:val="16"/>
+                <w:szCs w:val="28"/>
+              </w:rPr>
+            </w:pPr>
+          </w:p>
+        </w:tc>
+        <w:tc>
+          <w:tcPr>
+            <w:tcW w:w="2892" w:type="dxa"/>
+          </w:tcPr>
+          <w:p>
+            <w:pPr>
+              <w:jc w:val="center"/>
+              <w:rPr>
+                <w:rFonts w:ascii="Verdana" w:hAnsi="Verdana"/>
+                <w:b/>
+                <w:sz w:val="16"/>
+                <w:szCs w:val="28"/>
+              </w:rPr>
+            </w:pPr>
+            <w:r>
+              <w:rPr>
+                <w:rFonts w:ascii="Verdana" w:hAnsi="Verdana"/>
+                <w:b/>
+                <w:sz w:val="16"/>
+                <w:szCs w:val="28"/>
+              </w:rPr>
+              <w:t>30min</w:t>
+            </w:r>
+          </w:p>
+        </w:tc>
+        <w:tc>
+          <w:tcPr>
+            <w:tcW w:w="2892" w:type="dxa"/>
+          </w:tcPr>
+          <w:p>
+            <w:pPr>
+              <w:jc w:val="center"/>
+              <w:rPr>
+                <w:rFonts w:ascii="Verdana" w:hAnsi="Verdana"/>
+                <w:b/>
+                <w:sz w:val="16"/>
+                <w:szCs w:val="28"/>
+              </w:rPr>
+            </w:pPr>
           </w:p>
         </w:tc>
         <w:tc>
@@ -4365,6 +4731,8 @@
                 <w:szCs w:val="28"/>
               </w:rPr>
             </w:pPr>
+            <w:bookmarkStart w:id="0" w:name="_GoBack"/>
+            <w:bookmarkEnd w:id="0"/>
           </w:p>
         </w:tc>
         <w:tc>
@@ -4442,54 +4810,90 @@
                 <w:szCs w:val="28"/>
               </w:rPr>
             </w:pPr>
-          </w:p>
-        </w:tc>
-        <w:tc>
-          <w:tcPr>
-            <w:tcW w:w="2892" w:type="dxa"/>
-          </w:tcPr>
-          <w:p>
-            <w:pPr>
-              <w:jc w:val="center"/>
-              <w:rPr>
-                <w:rFonts w:ascii="Verdana" w:hAnsi="Verdana"/>
-                <w:b/>
-                <w:sz w:val="18"/>
-                <w:szCs w:val="28"/>
-              </w:rPr>
-            </w:pPr>
-          </w:p>
-        </w:tc>
-        <w:tc>
-          <w:tcPr>
-            <w:tcW w:w="2892" w:type="dxa"/>
-          </w:tcPr>
-          <w:p>
-            <w:pPr>
-              <w:jc w:val="center"/>
-              <w:rPr>
-                <w:rFonts w:ascii="Verdana" w:hAnsi="Verdana"/>
-                <w:b/>
-                <w:sz w:val="18"/>
-                <w:szCs w:val="28"/>
-              </w:rPr>
-            </w:pPr>
-          </w:p>
-        </w:tc>
-        <w:tc>
-          <w:tcPr>
-            <w:tcW w:w="2892" w:type="dxa"/>
-          </w:tcPr>
-          <w:p>
-            <w:pPr>
-              <w:jc w:val="center"/>
-              <w:rPr>
-                <w:rFonts w:ascii="Verdana" w:hAnsi="Verdana"/>
-                <w:b/>
-                <w:sz w:val="18"/>
-                <w:szCs w:val="28"/>
-              </w:rPr>
-            </w:pPr>
+            <w:r>
+              <w:rPr>
+                <w:rFonts w:ascii="Verdana" w:hAnsi="Verdana"/>
+                <w:b/>
+                <w:sz w:val="18"/>
+                <w:szCs w:val="28"/>
+              </w:rPr>
+              <w:t>1h</w:t>
+            </w:r>
+          </w:p>
+        </w:tc>
+        <w:tc>
+          <w:tcPr>
+            <w:tcW w:w="2892" w:type="dxa"/>
+          </w:tcPr>
+          <w:p>
+            <w:pPr>
+              <w:jc w:val="center"/>
+              <w:rPr>
+                <w:rFonts w:ascii="Verdana" w:hAnsi="Verdana"/>
+                <w:b/>
+                <w:sz w:val="18"/>
+                <w:szCs w:val="28"/>
+              </w:rPr>
+            </w:pPr>
+            <w:r>
+              <w:rPr>
+                <w:rFonts w:ascii="Verdana" w:hAnsi="Verdana"/>
+                <w:b/>
+                <w:sz w:val="18"/>
+                <w:szCs w:val="28"/>
+              </w:rPr>
+              <w:t>2h</w:t>
+            </w:r>
+          </w:p>
+        </w:tc>
+        <w:tc>
+          <w:tcPr>
+            <w:tcW w:w="2892" w:type="dxa"/>
+          </w:tcPr>
+          <w:p>
+            <w:pPr>
+              <w:jc w:val="center"/>
+              <w:rPr>
+                <w:rFonts w:ascii="Verdana" w:hAnsi="Verdana"/>
+                <w:b/>
+                <w:sz w:val="18"/>
+                <w:szCs w:val="28"/>
+              </w:rPr>
+            </w:pPr>
+            <w:r>
+              <w:rPr>
+                <w:rFonts w:ascii="Verdana" w:hAnsi="Verdana"/>
+                <w:b/>
+                <w:sz w:val="18"/>
+                <w:szCs w:val="28"/>
+              </w:rPr>
+              <w:t>1h30</w:t>
+            </w:r>
+          </w:p>
+        </w:tc>
+        <w:tc>
+          <w:tcPr>
+            <w:tcW w:w="2892" w:type="dxa"/>
+          </w:tcPr>
+          <w:p>
+            <w:pPr>
+              <w:jc w:val="center"/>
+              <w:rPr>
+                <w:rFonts w:ascii="Verdana" w:hAnsi="Verdana"/>
+                <w:b/>
+                <w:sz w:val="18"/>
+                <w:szCs w:val="28"/>
+              </w:rPr>
+            </w:pPr>
+            <w:r>
+              <w:rPr>
+                <w:rFonts w:ascii="Verdana" w:hAnsi="Verdana"/>
+                <w:b/>
+                <w:sz w:val="18"/>
+                <w:szCs w:val="28"/>
+              </w:rPr>
+              <w:t>2h</w:t>
+            </w:r>
           </w:p>
         </w:tc>
       </w:tr>
@@ -6325,7 +6729,7 @@
 </file>
 
 <file path=customXml/itemProps1.xml><?xml version="1.0" encoding="utf-8"?>
-<ds:datastoreItem xmlns:ds="http://schemas.openxmlformats.org/officeDocument/2006/customXml" ds:itemID="{2835959E-5C6E-4EBE-9F55-5ECA7DC7E81A}">
+<ds:datastoreItem xmlns:ds="http://schemas.openxmlformats.org/officeDocument/2006/customXml" ds:itemID="{B0D6D162-928C-4C94-B836-6C837D12C72C}">
   <ds:schemaRefs>
     <ds:schemaRef ds:uri="http://schemas.openxmlformats.org/officeDocument/2006/bibliography"/>
   </ds:schemaRefs>

</xml_diff>

<commit_message>
Mise en place d'un style pour les boutons
</commit_message>
<xml_diff>
--- a/Ressources/RepartitionDesTaches.docx
+++ b/Ressources/RepartitionDesTaches.docx
@@ -781,8 +781,6 @@
               <w:br/>
               <w:t>Afficher et mettre à jour solde</w:t>
             </w:r>
-            <w:bookmarkStart w:id="0" w:name="_GoBack"/>
-            <w:bookmarkEnd w:id="0"/>
             <w:r>
               <w:rPr>
                 <w:rFonts w:ascii="Verdana" w:hAnsi="Verdana"/>
@@ -6290,7 +6288,7 @@
                 <w:b/>
                 <w:sz w:val="18"/>
               </w:rPr>
-              <w:t>Boutons (design + centré)</w:t>
+              <w:t>Création du design pour les boutons</w:t>
             </w:r>
           </w:p>
         </w:tc>
@@ -6365,6 +6363,15 @@
                 <w:szCs w:val="28"/>
               </w:rPr>
             </w:pPr>
+            <w:r>
+              <w:rPr>
+                <w:rFonts w:ascii="Verdana" w:hAnsi="Verdana"/>
+                <w:b/>
+                <w:sz w:val="18"/>
+                <w:szCs w:val="28"/>
+              </w:rPr>
+              <w:t>10mn</w:t>
+            </w:r>
           </w:p>
         </w:tc>
       </w:tr>
@@ -6486,70 +6493,272 @@
                 <w:sz w:val="18"/>
               </w:rPr>
             </w:pPr>
-          </w:p>
-        </w:tc>
-        <w:tc>
-          <w:tcPr>
-            <w:tcW w:w="2892" w:type="dxa"/>
-          </w:tcPr>
-          <w:p>
-            <w:pPr>
-              <w:jc w:val="center"/>
-              <w:rPr>
-                <w:rFonts w:ascii="Verdana" w:hAnsi="Verdana"/>
-                <w:b/>
-                <w:sz w:val="18"/>
-                <w:szCs w:val="28"/>
-              </w:rPr>
-            </w:pPr>
-          </w:p>
-        </w:tc>
-        <w:tc>
-          <w:tcPr>
-            <w:tcW w:w="2892" w:type="dxa"/>
-          </w:tcPr>
-          <w:p>
-            <w:pPr>
-              <w:jc w:val="center"/>
-              <w:rPr>
-                <w:rFonts w:ascii="Verdana" w:hAnsi="Verdana"/>
-                <w:b/>
-                <w:sz w:val="18"/>
-                <w:szCs w:val="28"/>
-              </w:rPr>
-            </w:pPr>
-          </w:p>
-        </w:tc>
-        <w:tc>
-          <w:tcPr>
-            <w:tcW w:w="2892" w:type="dxa"/>
-          </w:tcPr>
-          <w:p>
-            <w:pPr>
-              <w:jc w:val="center"/>
-              <w:rPr>
-                <w:rFonts w:ascii="Verdana" w:hAnsi="Verdana"/>
-                <w:b/>
-                <w:sz w:val="18"/>
-                <w:szCs w:val="28"/>
-              </w:rPr>
-            </w:pPr>
-          </w:p>
-        </w:tc>
-        <w:tc>
-          <w:tcPr>
-            <w:tcW w:w="2892" w:type="dxa"/>
-          </w:tcPr>
-          <w:p>
-            <w:pPr>
-              <w:jc w:val="center"/>
-              <w:rPr>
-                <w:rFonts w:ascii="Verdana" w:hAnsi="Verdana"/>
-                <w:b/>
-                <w:sz w:val="18"/>
-                <w:szCs w:val="28"/>
-              </w:rPr>
-            </w:pPr>
+            <w:r>
+              <w:rPr>
+                <w:rFonts w:ascii="Verdana" w:hAnsi="Verdana"/>
+                <w:b/>
+                <w:sz w:val="18"/>
+              </w:rPr>
+              <w:t>Mise à jour du solde</w:t>
+            </w:r>
+          </w:p>
+        </w:tc>
+        <w:tc>
+          <w:tcPr>
+            <w:tcW w:w="2892" w:type="dxa"/>
+          </w:tcPr>
+          <w:p>
+            <w:pPr>
+              <w:jc w:val="center"/>
+              <w:rPr>
+                <w:rFonts w:ascii="Verdana" w:hAnsi="Verdana"/>
+                <w:b/>
+                <w:sz w:val="18"/>
+                <w:szCs w:val="28"/>
+              </w:rPr>
+            </w:pPr>
+          </w:p>
+        </w:tc>
+        <w:tc>
+          <w:tcPr>
+            <w:tcW w:w="2892" w:type="dxa"/>
+          </w:tcPr>
+          <w:p>
+            <w:pPr>
+              <w:jc w:val="center"/>
+              <w:rPr>
+                <w:rFonts w:ascii="Verdana" w:hAnsi="Verdana"/>
+                <w:b/>
+                <w:sz w:val="18"/>
+                <w:szCs w:val="28"/>
+              </w:rPr>
+            </w:pPr>
+          </w:p>
+        </w:tc>
+        <w:tc>
+          <w:tcPr>
+            <w:tcW w:w="2892" w:type="dxa"/>
+          </w:tcPr>
+          <w:p>
+            <w:pPr>
+              <w:jc w:val="center"/>
+              <w:rPr>
+                <w:rFonts w:ascii="Verdana" w:hAnsi="Verdana"/>
+                <w:b/>
+                <w:sz w:val="18"/>
+                <w:szCs w:val="28"/>
+              </w:rPr>
+            </w:pPr>
+          </w:p>
+        </w:tc>
+        <w:tc>
+          <w:tcPr>
+            <w:tcW w:w="2892" w:type="dxa"/>
+          </w:tcPr>
+          <w:p>
+            <w:pPr>
+              <w:jc w:val="center"/>
+              <w:rPr>
+                <w:rFonts w:ascii="Verdana" w:hAnsi="Verdana"/>
+                <w:b/>
+                <w:sz w:val="18"/>
+                <w:szCs w:val="28"/>
+              </w:rPr>
+            </w:pPr>
+            <w:r>
+              <w:rPr>
+                <w:rFonts w:ascii="Verdana" w:hAnsi="Verdana"/>
+                <w:b/>
+                <w:sz w:val="18"/>
+                <w:szCs w:val="28"/>
+              </w:rPr>
+              <w:t>30min</w:t>
+            </w:r>
+          </w:p>
+        </w:tc>
+      </w:tr>
+      <w:tr>
+        <w:trPr>
+          <w:trHeight w:val="508"/>
+        </w:trPr>
+        <w:tc>
+          <w:tcPr>
+            <w:tcW w:w="2892" w:type="dxa"/>
+          </w:tcPr>
+          <w:p>
+            <w:pPr>
+              <w:jc w:val="center"/>
+              <w:rPr>
+                <w:rFonts w:ascii="Verdana" w:hAnsi="Verdana"/>
+                <w:b/>
+                <w:sz w:val="16"/>
+                <w:szCs w:val="28"/>
+              </w:rPr>
+            </w:pPr>
+            <w:r>
+              <w:rPr>
+                <w:rFonts w:ascii="Verdana" w:hAnsi="Verdana"/>
+                <w:b/>
+                <w:sz w:val="16"/>
+                <w:szCs w:val="28"/>
+              </w:rPr>
+              <w:t>Revue</w:t>
+            </w:r>
+          </w:p>
+          <w:p>
+            <w:pPr>
+              <w:jc w:val="center"/>
+              <w:rPr>
+                <w:rFonts w:ascii="Verdana" w:hAnsi="Verdana"/>
+                <w:sz w:val="16"/>
+              </w:rPr>
+            </w:pPr>
+            <w:proofErr w:type="gramStart"/>
+            <w:r>
+              <w:rPr>
+                <w:rFonts w:ascii="Verdana" w:hAnsi="Verdana"/>
+                <w:sz w:val="16"/>
+              </w:rPr>
+              <w:t>être</w:t>
+            </w:r>
+            <w:proofErr w:type="gramEnd"/>
+            <w:r>
+              <w:rPr>
+                <w:rFonts w:ascii="Verdana" w:hAnsi="Verdana"/>
+                <w:sz w:val="16"/>
+              </w:rPr>
+              <w:t xml:space="preserve"> explicite sur ce qui a été revu :</w:t>
+            </w:r>
+          </w:p>
+          <w:p>
+            <w:pPr>
+              <w:jc w:val="center"/>
+              <w:rPr>
+                <w:rFonts w:ascii="Verdana" w:hAnsi="Verdana"/>
+                <w:b/>
+                <w:sz w:val="18"/>
+              </w:rPr>
+            </w:pPr>
+            <w:proofErr w:type="gramStart"/>
+            <w:r>
+              <w:rPr>
+                <w:rFonts w:ascii="Verdana" w:hAnsi="Verdana"/>
+                <w:sz w:val="16"/>
+              </w:rPr>
+              <w:t>code</w:t>
+            </w:r>
+            <w:proofErr w:type="gramEnd"/>
+            <w:r>
+              <w:rPr>
+                <w:rFonts w:ascii="Verdana" w:hAnsi="Verdana"/>
+                <w:sz w:val="16"/>
+              </w:rPr>
+              <w:t xml:space="preserve"> ou autre</w:t>
+            </w:r>
+          </w:p>
+        </w:tc>
+        <w:tc>
+          <w:tcPr>
+            <w:tcW w:w="2892" w:type="dxa"/>
+          </w:tcPr>
+          <w:p>
+            <w:pPr>
+              <w:jc w:val="center"/>
+              <w:rPr>
+                <w:rFonts w:ascii="Verdana" w:hAnsi="Verdana"/>
+                <w:b/>
+                <w:sz w:val="18"/>
+                <w:szCs w:val="28"/>
+              </w:rPr>
+            </w:pPr>
+            <w:r>
+              <w:rPr>
+                <w:rFonts w:ascii="Verdana" w:hAnsi="Verdana"/>
+                <w:b/>
+                <w:sz w:val="18"/>
+                <w:szCs w:val="28"/>
+              </w:rPr>
+              <w:t>Revue du SQLite déjà implémenté</w:t>
+            </w:r>
+          </w:p>
+        </w:tc>
+        <w:tc>
+          <w:tcPr>
+            <w:tcW w:w="2892" w:type="dxa"/>
+          </w:tcPr>
+          <w:p>
+            <w:pPr>
+              <w:jc w:val="center"/>
+              <w:rPr>
+                <w:rFonts w:ascii="Verdana" w:hAnsi="Verdana"/>
+                <w:b/>
+                <w:sz w:val="18"/>
+                <w:szCs w:val="28"/>
+              </w:rPr>
+            </w:pPr>
+          </w:p>
+        </w:tc>
+        <w:tc>
+          <w:tcPr>
+            <w:tcW w:w="2892" w:type="dxa"/>
+          </w:tcPr>
+          <w:p>
+            <w:pPr>
+              <w:jc w:val="center"/>
+              <w:rPr>
+                <w:rFonts w:ascii="Verdana" w:hAnsi="Verdana"/>
+                <w:b/>
+                <w:sz w:val="18"/>
+                <w:szCs w:val="28"/>
+              </w:rPr>
+            </w:pPr>
+          </w:p>
+        </w:tc>
+        <w:tc>
+          <w:tcPr>
+            <w:tcW w:w="2892" w:type="dxa"/>
+          </w:tcPr>
+          <w:p>
+            <w:pPr>
+              <w:jc w:val="center"/>
+              <w:rPr>
+                <w:rFonts w:ascii="Verdana" w:hAnsi="Verdana"/>
+                <w:b/>
+                <w:sz w:val="18"/>
+                <w:szCs w:val="28"/>
+              </w:rPr>
+            </w:pPr>
+            <w:r>
+              <w:rPr>
+                <w:rFonts w:ascii="Verdana" w:hAnsi="Verdana"/>
+                <w:b/>
+                <w:sz w:val="18"/>
+                <w:szCs w:val="28"/>
+              </w:rPr>
+              <w:t xml:space="preserve">SMS </w:t>
+            </w:r>
+            <w:proofErr w:type="spellStart"/>
+            <w:r>
+              <w:rPr>
+                <w:rFonts w:ascii="Verdana" w:hAnsi="Verdana"/>
+                <w:b/>
+                <w:sz w:val="18"/>
+                <w:szCs w:val="28"/>
+              </w:rPr>
+              <w:t>Receiver</w:t>
+            </w:r>
+            <w:proofErr w:type="spellEnd"/>
+            <w:r>
+              <w:rPr>
+                <w:rFonts w:ascii="Verdana" w:hAnsi="Verdana"/>
+                <w:b/>
+                <w:sz w:val="18"/>
+                <w:szCs w:val="28"/>
+              </w:rPr>
+              <w:t xml:space="preserve"> afin de mettre à jour le solde</w:t>
+            </w:r>
+            <w:bookmarkStart w:id="0" w:name="_GoBack"/>
+            <w:bookmarkEnd w:id="0"/>
           </w:p>
         </w:tc>
       </w:tr>
@@ -6844,7 +7053,7 @@
         <w:noProof/>
         <w:color w:val="4472C4" w:themeColor="accent1"/>
       </w:rPr>
-      <w:t>4</w:t>
+      <w:t>3</w:t>
     </w:r>
     <w:r>
       <w:rPr>
@@ -8490,7 +8699,7 @@
 </file>
 
 <file path=customXml/itemProps1.xml><?xml version="1.0" encoding="utf-8"?>
-<ds:datastoreItem xmlns:ds="http://schemas.openxmlformats.org/officeDocument/2006/customXml" ds:itemID="{ADC736D9-37D0-488B-84C8-032FBA49BB19}">
+<ds:datastoreItem xmlns:ds="http://schemas.openxmlformats.org/officeDocument/2006/customXml" ds:itemID="{C042ACB8-F747-4333-9932-019EDD1D7403}">
   <ds:schemaRefs>
     <ds:schemaRef ds:uri="http://schemas.openxmlformats.org/officeDocument/2006/bibliography"/>
   </ds:schemaRefs>

</xml_diff>

<commit_message>
repart tache alexandre (URL)
</commit_message>
<xml_diff>
--- a/Ressources/RepartitionDesTaches.docx
+++ b/Ressources/RepartitionDesTaches.docx
@@ -1056,7 +1056,6 @@
                 <w:szCs w:val="28"/>
               </w:rPr>
             </w:pPr>
-            <w:proofErr w:type="spellStart"/>
             <w:r>
               <w:rPr>
                 <w:rFonts w:ascii="Verdana" w:hAnsi="Verdana"/>
@@ -1066,7 +1065,6 @@
               </w:rPr>
               <w:t>Pommarat</w:t>
             </w:r>
-            <w:proofErr w:type="spellEnd"/>
             <w:r>
               <w:rPr>
                 <w:rFonts w:ascii="Verdana" w:hAnsi="Verdana"/>
@@ -3582,7 +3580,6 @@
                 <w:szCs w:val="28"/>
               </w:rPr>
             </w:pPr>
-            <w:proofErr w:type="spellStart"/>
             <w:r>
               <w:rPr>
                 <w:rFonts w:ascii="Verdana" w:hAnsi="Verdana"/>
@@ -3592,7 +3589,6 @@
               </w:rPr>
               <w:t>Pommarat</w:t>
             </w:r>
-            <w:proofErr w:type="spellEnd"/>
             <w:r>
               <w:rPr>
                 <w:rFonts w:ascii="Verdana" w:hAnsi="Verdana"/>
@@ -5380,7 +5376,6 @@
                 <w:szCs w:val="28"/>
               </w:rPr>
             </w:pPr>
-            <w:proofErr w:type="spellStart"/>
             <w:r>
               <w:rPr>
                 <w:rFonts w:ascii="Verdana" w:hAnsi="Verdana"/>
@@ -5390,7 +5385,6 @@
               </w:rPr>
               <w:t>Pommarat</w:t>
             </w:r>
-            <w:proofErr w:type="spellEnd"/>
             <w:r>
               <w:rPr>
                 <w:rFonts w:ascii="Verdana" w:hAnsi="Verdana"/>
@@ -6944,6 +6938,17 @@
                 <w:szCs w:val="28"/>
               </w:rPr>
             </w:pPr>
+            <w:r>
+              <w:rPr>
+                <w:rFonts w:ascii="Verdana" w:hAnsi="Verdana"/>
+                <w:b/>
+                <w:sz w:val="18"/>
+                <w:szCs w:val="28"/>
+              </w:rPr>
+              <w:t>1h20</w:t>
+            </w:r>
+            <w:bookmarkStart w:id="0" w:name="_GoBack"/>
+            <w:bookmarkEnd w:id="0"/>
           </w:p>
         </w:tc>
         <w:tc>
@@ -7038,8 +7043,6 @@
               </w:rPr>
               <w:t>30min</w:t>
             </w:r>
-            <w:bookmarkStart w:id="0" w:name="_GoBack"/>
-            <w:bookmarkEnd w:id="0"/>
           </w:p>
         </w:tc>
         <w:tc>
@@ -7940,7 +7943,7 @@
         <w:noProof/>
         <w:color w:val="4472C4" w:themeColor="accent1"/>
       </w:rPr>
-      <w:t>3</w:t>
+      <w:t>5</w:t>
     </w:r>
     <w:r>
       <w:rPr>
@@ -9586,7 +9589,7 @@
 </file>
 
 <file path=customXml/itemProps1.xml><?xml version="1.0" encoding="utf-8"?>
-<ds:datastoreItem xmlns:ds="http://schemas.openxmlformats.org/officeDocument/2006/customXml" ds:itemID="{F62071A0-D7FC-4EB6-A8A5-48813D1F3386}">
+<ds:datastoreItem xmlns:ds="http://schemas.openxmlformats.org/officeDocument/2006/customXml" ds:itemID="{35C85FCA-C712-478A-9430-027E8EC01F55}">
   <ds:schemaRefs>
     <ds:schemaRef ds:uri="http://schemas.openxmlformats.org/officeDocument/2006/bibliography"/>
   </ds:schemaRefs>

</xml_diff>

<commit_message>
repart des taches + reduction délai accueil
</commit_message>
<xml_diff>
--- a/Ressources/RepartitionDesTaches.docx
+++ b/Ressources/RepartitionDesTaches.docx
@@ -7706,6 +7706,129 @@
               <w:rPr>
                 <w:rFonts w:ascii="Verdana" w:hAnsi="Verdana"/>
                 <w:b/>
+                <w:sz w:val="18"/>
+              </w:rPr>
+            </w:pPr>
+            <w:r>
+              <w:rPr>
+                <w:rFonts w:ascii="Verdana" w:hAnsi="Verdana"/>
+                <w:b/>
+                <w:sz w:val="18"/>
+              </w:rPr>
+              <w:t>Enlever la page blanche au lancement de l’appli</w:t>
+            </w:r>
+          </w:p>
+        </w:tc>
+        <w:tc>
+          <w:tcPr>
+            <w:tcW w:w="2892" w:type="dxa"/>
+          </w:tcPr>
+          <w:p>
+            <w:pPr>
+              <w:jc w:val="center"/>
+              <w:rPr>
+                <w:rFonts w:ascii="Verdana" w:hAnsi="Verdana"/>
+                <w:b/>
+                <w:sz w:val="18"/>
+                <w:szCs w:val="28"/>
+              </w:rPr>
+            </w:pPr>
+          </w:p>
+        </w:tc>
+        <w:tc>
+          <w:tcPr>
+            <w:tcW w:w="2892" w:type="dxa"/>
+          </w:tcPr>
+          <w:p>
+            <w:pPr>
+              <w:jc w:val="center"/>
+              <w:rPr>
+                <w:rFonts w:ascii="Verdana" w:hAnsi="Verdana"/>
+                <w:b/>
+                <w:sz w:val="18"/>
+                <w:szCs w:val="28"/>
+              </w:rPr>
+            </w:pPr>
+          </w:p>
+        </w:tc>
+        <w:tc>
+          <w:tcPr>
+            <w:tcW w:w="2892" w:type="dxa"/>
+          </w:tcPr>
+          <w:p>
+            <w:pPr>
+              <w:jc w:val="center"/>
+              <w:rPr>
+                <w:rFonts w:ascii="Verdana" w:hAnsi="Verdana"/>
+                <w:b/>
+                <w:sz w:val="18"/>
+                <w:szCs w:val="28"/>
+              </w:rPr>
+            </w:pPr>
+            <w:r>
+              <w:rPr>
+                <w:rFonts w:ascii="Verdana" w:hAnsi="Verdana"/>
+                <w:b/>
+                <w:sz w:val="18"/>
+                <w:szCs w:val="28"/>
+              </w:rPr>
+              <w:t>40 min</w:t>
+            </w:r>
+          </w:p>
+          <w:p>
+            <w:pPr>
+              <w:jc w:val="center"/>
+              <w:rPr>
+                <w:rFonts w:ascii="Verdana" w:hAnsi="Verdana"/>
+                <w:b/>
+                <w:sz w:val="18"/>
+                <w:szCs w:val="28"/>
+              </w:rPr>
+            </w:pPr>
+            <w:r>
+              <w:rPr>
+                <w:rFonts w:ascii="Verdana" w:hAnsi="Verdana"/>
+                <w:b/>
+                <w:sz w:val="18"/>
+                <w:szCs w:val="28"/>
+              </w:rPr>
+              <w:t>Pas fonctionnel</w:t>
+            </w:r>
+            <w:bookmarkStart w:id="0" w:name="_GoBack"/>
+            <w:bookmarkEnd w:id="0"/>
+          </w:p>
+        </w:tc>
+        <w:tc>
+          <w:tcPr>
+            <w:tcW w:w="2892" w:type="dxa"/>
+          </w:tcPr>
+          <w:p>
+            <w:pPr>
+              <w:jc w:val="center"/>
+              <w:rPr>
+                <w:rFonts w:ascii="Verdana" w:hAnsi="Verdana"/>
+                <w:b/>
+                <w:sz w:val="18"/>
+                <w:szCs w:val="28"/>
+              </w:rPr>
+            </w:pPr>
+          </w:p>
+        </w:tc>
+      </w:tr>
+      <w:tr>
+        <w:trPr>
+          <w:trHeight w:val="508"/>
+        </w:trPr>
+        <w:tc>
+          <w:tcPr>
+            <w:tcW w:w="2892" w:type="dxa"/>
+          </w:tcPr>
+          <w:p>
+            <w:pPr>
+              <w:jc w:val="center"/>
+              <w:rPr>
+                <w:rFonts w:ascii="Verdana" w:hAnsi="Verdana"/>
+                <w:b/>
                 <w:sz w:val="16"/>
                 <w:szCs w:val="28"/>
               </w:rPr>
@@ -8164,8 +8287,6 @@
           <w:rFonts w:ascii="Verdana" w:hAnsi="Verdana"/>
         </w:rPr>
       </w:pPr>
-      <w:bookmarkStart w:id="0" w:name="_GoBack"/>
-      <w:bookmarkEnd w:id="0"/>
     </w:p>
     <w:sectPr>
       <w:footerReference w:type="default" r:id="rId8"/>
@@ -8347,7 +8468,7 @@
         <w:noProof/>
         <w:color w:val="4472C4" w:themeColor="accent1"/>
       </w:rPr>
-      <w:t>3</w:t>
+      <w:t>5</w:t>
     </w:r>
     <w:r>
       <w:rPr>
@@ -9993,7 +10114,7 @@
 </file>
 
 <file path=customXml/itemProps1.xml><?xml version="1.0" encoding="utf-8"?>
-<ds:datastoreItem xmlns:ds="http://schemas.openxmlformats.org/officeDocument/2006/customXml" ds:itemID="{AA9EEA50-CD65-460E-98C1-D541A49872A3}">
+<ds:datastoreItem xmlns:ds="http://schemas.openxmlformats.org/officeDocument/2006/customXml" ds:itemID="{E8BC9ABE-F56A-408A-9B24-62CF5D2F1F81}">
   <ds:schemaRefs>
     <ds:schemaRef ds:uri="http://schemas.openxmlformats.org/officeDocument/2006/bibliography"/>
   </ds:schemaRefs>

</xml_diff>

<commit_message>
update depuis la réunion du 14/12
</commit_message>
<xml_diff>
--- a/Ressources/RepartitionDesTaches.docx
+++ b/Ressources/RepartitionDesTaches.docx
@@ -13,6 +13,8 @@
           <w:szCs w:val="32"/>
         </w:rPr>
       </w:pPr>
+      <w:bookmarkStart w:id="0" w:name="_GoBack"/>
+      <w:bookmarkEnd w:id="0"/>
       <w:r>
         <w:rPr>
           <w:rFonts w:ascii="Verdana" w:hAnsi="Verdana"/>
@@ -67,7 +69,6 @@
         </w:rPr>
         <w:t>(</w:t>
       </w:r>
-      <w:proofErr w:type="spellStart"/>
       <w:r>
         <w:rPr>
           <w:rFonts w:ascii="Verdana" w:hAnsi="Verdana"/>
@@ -77,7 +78,6 @@
         </w:rPr>
         <w:t>android</w:t>
       </w:r>
-      <w:proofErr w:type="spellEnd"/>
       <w:r>
         <w:rPr>
           <w:rFonts w:ascii="Verdana" w:hAnsi="Verdana"/>
@@ -141,24 +141,51 @@
                 <w:rFonts w:ascii="Verdana" w:hAnsi="Verdana"/>
                 <w:i/>
               </w:rPr>
-              <w:t>(</w:t>
-            </w:r>
-            <w:proofErr w:type="gramStart"/>
-            <w:r>
+              <w:t>(ceux fixés à la fin de la réunion précédente)</w:t>
+            </w:r>
+          </w:p>
+        </w:tc>
+        <w:tc>
+          <w:tcPr>
+            <w:tcW w:w="5042" w:type="dxa"/>
+          </w:tcPr>
+          <w:p>
+            <w:pPr>
+              <w:rPr>
+                <w:rFonts w:ascii="Verdana" w:hAnsi="Verdana"/>
+                <w:b/>
+              </w:rPr>
+            </w:pPr>
+            <w:r>
+              <w:rPr>
+                <w:rFonts w:ascii="Verdana" w:hAnsi="Verdana"/>
+                <w:b/>
+              </w:rPr>
+              <w:t>Livrables réalisés</w:t>
+            </w:r>
+          </w:p>
+          <w:p>
+            <w:pPr>
               <w:rPr>
                 <w:rFonts w:ascii="Verdana" w:hAnsi="Verdana"/>
                 <w:i/>
               </w:rPr>
-              <w:t>ceux</w:t>
-            </w:r>
-            <w:proofErr w:type="gramEnd"/>
+            </w:pPr>
             <w:r>
               <w:rPr>
                 <w:rFonts w:ascii="Verdana" w:hAnsi="Verdana"/>
                 <w:i/>
               </w:rPr>
-              <w:t xml:space="preserve"> fixés à la fin de la réunion précédente)</w:t>
-            </w:r>
+              <w:t>(mettre une croix ou expliquer ce qui manque, ce que vous avez fait en plus…)</w:t>
+            </w:r>
+          </w:p>
+          <w:p>
+            <w:pPr>
+              <w:rPr>
+                <w:rFonts w:ascii="Verdana" w:hAnsi="Verdana"/>
+                <w:b/>
+              </w:rPr>
+            </w:pPr>
           </w:p>
         </w:tc>
         <w:tc>
@@ -177,7 +204,7 @@
                 <w:rFonts w:ascii="Verdana" w:hAnsi="Verdana"/>
                 <w:b/>
               </w:rPr>
-              <w:t>Livrables réalisés</w:t>
+              <w:t>Livrables finis</w:t>
             </w:r>
           </w:p>
           <w:p>
@@ -192,106 +219,22 @@
                 <w:rFonts w:ascii="Verdana" w:hAnsi="Verdana"/>
                 <w:i/>
               </w:rPr>
-              <w:t>(</w:t>
-            </w:r>
-            <w:proofErr w:type="gramStart"/>
-            <w:r>
+              <w:t xml:space="preserve">(la croix sera mise ou non </w:t>
+            </w:r>
+          </w:p>
+          <w:p>
+            <w:pPr>
               <w:rPr>
                 <w:rFonts w:ascii="Verdana" w:hAnsi="Verdana"/>
                 <w:i/>
               </w:rPr>
-              <w:t>mettre</w:t>
-            </w:r>
-            <w:proofErr w:type="gramEnd"/>
+            </w:pPr>
             <w:r>
               <w:rPr>
                 <w:rFonts w:ascii="Verdana" w:hAnsi="Verdana"/>
                 <w:i/>
               </w:rPr>
-              <w:t xml:space="preserve"> une croix ou expliquer ce qui manque, ce que vous avez fait en plus…)</w:t>
-            </w:r>
-          </w:p>
-          <w:p>
-            <w:pPr>
-              <w:rPr>
-                <w:rFonts w:ascii="Verdana" w:hAnsi="Verdana"/>
-                <w:b/>
-              </w:rPr>
-            </w:pPr>
-          </w:p>
-        </w:tc>
-        <w:tc>
-          <w:tcPr>
-            <w:tcW w:w="5042" w:type="dxa"/>
-          </w:tcPr>
-          <w:p>
-            <w:pPr>
-              <w:rPr>
-                <w:rFonts w:ascii="Verdana" w:hAnsi="Verdana"/>
-                <w:b/>
-              </w:rPr>
-            </w:pPr>
-            <w:r>
-              <w:rPr>
-                <w:rFonts w:ascii="Verdana" w:hAnsi="Verdana"/>
-                <w:b/>
-              </w:rPr>
-              <w:t>Livrables finis</w:t>
-            </w:r>
-          </w:p>
-          <w:p>
-            <w:pPr>
-              <w:rPr>
-                <w:rFonts w:ascii="Verdana" w:hAnsi="Verdana"/>
-                <w:i/>
-              </w:rPr>
-            </w:pPr>
-            <w:r>
-              <w:rPr>
-                <w:rFonts w:ascii="Verdana" w:hAnsi="Verdana"/>
-                <w:i/>
-              </w:rPr>
-              <w:t>(</w:t>
-            </w:r>
-            <w:proofErr w:type="gramStart"/>
-            <w:r>
-              <w:rPr>
-                <w:rFonts w:ascii="Verdana" w:hAnsi="Verdana"/>
-                <w:i/>
-              </w:rPr>
-              <w:t>la</w:t>
-            </w:r>
-            <w:proofErr w:type="gramEnd"/>
-            <w:r>
-              <w:rPr>
-                <w:rFonts w:ascii="Verdana" w:hAnsi="Verdana"/>
-                <w:i/>
-              </w:rPr>
-              <w:t xml:space="preserve"> croix sera mise ou non </w:t>
-            </w:r>
-          </w:p>
-          <w:p>
-            <w:pPr>
-              <w:rPr>
-                <w:rFonts w:ascii="Verdana" w:hAnsi="Verdana"/>
-                <w:i/>
-              </w:rPr>
-            </w:pPr>
-            <w:proofErr w:type="gramStart"/>
-            <w:r>
-              <w:rPr>
-                <w:rFonts w:ascii="Verdana" w:hAnsi="Verdana"/>
-                <w:i/>
-              </w:rPr>
-              <w:t>lors</w:t>
-            </w:r>
-            <w:proofErr w:type="gramEnd"/>
-            <w:r>
-              <w:rPr>
-                <w:rFonts w:ascii="Verdana" w:hAnsi="Verdana"/>
-                <w:i/>
-              </w:rPr>
-              <w:t xml:space="preserve"> de notre réunion)</w:t>
+              <w:t>lors de notre réunion)</w:t>
             </w:r>
           </w:p>
           <w:p>
@@ -372,6 +315,13 @@
                 <w:b/>
               </w:rPr>
             </w:pPr>
+            <w:r>
+              <w:rPr>
+                <w:rFonts w:ascii="Verdana" w:hAnsi="Verdana"/>
+                <w:b/>
+              </w:rPr>
+              <w:t>Ok</w:t>
+            </w:r>
           </w:p>
         </w:tc>
       </w:tr>
@@ -450,17 +400,8 @@
                 <w:b/>
               </w:rPr>
               <w:br/>
-              <w:t xml:space="preserve">Montant des trèfles sur la </w:t>
-            </w:r>
-            <w:proofErr w:type="spellStart"/>
-            <w:r>
-              <w:rPr>
-                <w:rFonts w:ascii="Verdana" w:hAnsi="Verdana"/>
-                <w:b/>
-              </w:rPr>
-              <w:t>toolbar</w:t>
-            </w:r>
-            <w:proofErr w:type="spellEnd"/>
+              <w:t>Montant des trèfles sur la toolbar</w:t>
+            </w:r>
           </w:p>
         </w:tc>
         <w:tc>
@@ -490,24 +431,7 @@
                 <w:sz w:val="20"/>
               </w:rPr>
               <w:br/>
-            </w:r>
-            <w:proofErr w:type="spellStart"/>
-            <w:r>
-              <w:rPr>
-                <w:rFonts w:ascii="Verdana" w:hAnsi="Verdana"/>
-                <w:b/>
-                <w:sz w:val="20"/>
-              </w:rPr>
-              <w:t>Reception</w:t>
-            </w:r>
-            <w:proofErr w:type="spellEnd"/>
-            <w:r>
-              <w:rPr>
-                <w:rFonts w:ascii="Verdana" w:hAnsi="Verdana"/>
-                <w:b/>
-                <w:sz w:val="20"/>
-              </w:rPr>
-              <w:t xml:space="preserve"> SMS -&gt; Fini reste à implémenter</w:t>
+              <w:t>Reception SMS -&gt; Fini reste à implémenter</w:t>
             </w:r>
             <w:r>
               <w:rPr>
@@ -527,23 +451,13 @@
                 <w:sz w:val="20"/>
               </w:rPr>
             </w:pPr>
-            <w:proofErr w:type="spellStart"/>
             <w:r>
               <w:rPr>
                 <w:rFonts w:ascii="Verdana" w:hAnsi="Verdana"/>
                 <w:b/>
                 <w:sz w:val="20"/>
               </w:rPr>
-              <w:t>Toolbar</w:t>
-            </w:r>
-            <w:proofErr w:type="spellEnd"/>
-            <w:r>
-              <w:rPr>
-                <w:rFonts w:ascii="Verdana" w:hAnsi="Verdana"/>
-                <w:b/>
-                <w:sz w:val="20"/>
-              </w:rPr>
-              <w:t xml:space="preserve"> -&gt; IHM fini il manque l’implémentation du solde</w:t>
+              <w:t>Toolbar -&gt; IHM fini il manque l’implémentation du solde</w:t>
             </w:r>
           </w:p>
         </w:tc>
@@ -558,6 +472,13 @@
                 <w:b/>
               </w:rPr>
             </w:pPr>
+            <w:r>
+              <w:rPr>
+                <w:rFonts w:ascii="Verdana" w:hAnsi="Verdana"/>
+                <w:b/>
+              </w:rPr>
+              <w:t>Ok</w:t>
+            </w:r>
           </w:p>
         </w:tc>
       </w:tr>
@@ -613,17 +534,8 @@
                 <w:b/>
               </w:rPr>
               <w:br/>
-              <w:t xml:space="preserve">Implémentation </w:t>
-            </w:r>
-            <w:proofErr w:type="spellStart"/>
-            <w:r>
-              <w:rPr>
-                <w:rFonts w:ascii="Verdana" w:hAnsi="Verdana"/>
-                <w:b/>
-              </w:rPr>
-              <w:t>MontantMax</w:t>
-            </w:r>
-            <w:proofErr w:type="spellEnd"/>
+              <w:t>Implémentation MontantMax</w:t>
+            </w:r>
             <w:r>
               <w:rPr>
                 <w:rFonts w:ascii="Verdana" w:hAnsi="Verdana"/>
@@ -666,23 +578,7 @@
                 <w:rFonts w:ascii="Verdana" w:hAnsi="Verdana"/>
                 <w:b/>
               </w:rPr>
-              <w:t xml:space="preserve">SQLite -&gt; Implémentation </w:t>
-            </w:r>
-            <w:proofErr w:type="spellStart"/>
-            <w:r>
-              <w:rPr>
-                <w:rFonts w:ascii="Verdana" w:hAnsi="Verdana"/>
-                <w:b/>
-              </w:rPr>
-              <w:t>montantMax</w:t>
-            </w:r>
-            <w:proofErr w:type="spellEnd"/>
-            <w:r>
-              <w:rPr>
-                <w:rFonts w:ascii="Verdana" w:hAnsi="Verdana"/>
-                <w:b/>
-              </w:rPr>
-              <w:t xml:space="preserve"> fini début implémentation solde</w:t>
+              <w:t>SQLite -&gt; Implémentation montantMax fini début implémentation solde</w:t>
             </w:r>
             <w:r>
               <w:rPr>
@@ -690,32 +586,7 @@
                 <w:b/>
               </w:rPr>
               <w:br/>
-              <w:t xml:space="preserve">SMS -&gt; On arrive à capter quel type de sms est renvoyé (solde, validation </w:t>
-            </w:r>
-            <w:proofErr w:type="spellStart"/>
-            <w:proofErr w:type="gramStart"/>
-            <w:r>
-              <w:rPr>
-                <w:rFonts w:ascii="Verdana" w:hAnsi="Verdana"/>
-                <w:b/>
-              </w:rPr>
-              <w:t>transac</w:t>
-            </w:r>
-            <w:proofErr w:type="spellEnd"/>
-            <w:r>
-              <w:rPr>
-                <w:rFonts w:ascii="Verdana" w:hAnsi="Verdana"/>
-                <w:b/>
-              </w:rPr>
-              <w:t>, ..</w:t>
-            </w:r>
-            <w:proofErr w:type="gramEnd"/>
-            <w:r>
-              <w:rPr>
-                <w:rFonts w:ascii="Verdana" w:hAnsi="Verdana"/>
-                <w:b/>
-              </w:rPr>
-              <w:t>)</w:t>
+              <w:t>SMS -&gt; On arrive à capter quel type de sms est renvoyé (solde, validation transac, ..)</w:t>
             </w:r>
             <w:r>
               <w:rPr>
@@ -738,6 +609,13 @@
                 <w:b/>
               </w:rPr>
             </w:pPr>
+            <w:r>
+              <w:rPr>
+                <w:rFonts w:ascii="Verdana" w:hAnsi="Verdana"/>
+                <w:b/>
+              </w:rPr>
+              <w:t>Ok</w:t>
+            </w:r>
           </w:p>
         </w:tc>
       </w:tr>
@@ -825,11 +703,139 @@
           </w:tcPr>
           <w:p>
             <w:pPr>
-              <w:rPr>
-                <w:rFonts w:ascii="Verdana" w:hAnsi="Verdana"/>
-                <w:b/>
-              </w:rPr>
-            </w:pPr>
+              <w:pStyle w:val="Paragraphedeliste"/>
+              <w:numPr>
+                <w:ilvl w:val="0"/>
+                <w:numId w:val="6"/>
+              </w:numPr>
+              <w:rPr>
+                <w:rFonts w:ascii="Verdana" w:hAnsi="Verdana"/>
+                <w:b/>
+              </w:rPr>
+            </w:pPr>
+            <w:r>
+              <w:rPr>
+                <w:rFonts w:ascii="Verdana" w:hAnsi="Verdana"/>
+                <w:b/>
+              </w:rPr>
+              <w:t>Livrable 5 : 21/12/2017</w:t>
+            </w:r>
+            <w:r>
+              <w:rPr>
+                <w:rFonts w:ascii="Verdana" w:hAnsi="Verdana"/>
+                <w:b/>
+              </w:rPr>
+              <w:br/>
+              <w:t>Modification du numéro du serveur</w:t>
+            </w:r>
+          </w:p>
+          <w:p>
+            <w:pPr>
+              <w:pStyle w:val="Paragraphedeliste"/>
+              <w:numPr>
+                <w:ilvl w:val="0"/>
+                <w:numId w:val="6"/>
+              </w:numPr>
+              <w:rPr>
+                <w:rFonts w:ascii="Verdana" w:hAnsi="Verdana"/>
+                <w:b/>
+              </w:rPr>
+            </w:pPr>
+            <w:r>
+              <w:rPr>
+                <w:rFonts w:ascii="Verdana" w:hAnsi="Verdana"/>
+                <w:b/>
+              </w:rPr>
+              <w:t>Historique des dépenses</w:t>
+            </w:r>
+          </w:p>
+          <w:p>
+            <w:pPr>
+              <w:pStyle w:val="Paragraphedeliste"/>
+              <w:numPr>
+                <w:ilvl w:val="0"/>
+                <w:numId w:val="6"/>
+              </w:numPr>
+              <w:rPr>
+                <w:rFonts w:ascii="Verdana" w:hAnsi="Verdana"/>
+                <w:b/>
+              </w:rPr>
+            </w:pPr>
+            <w:r>
+              <w:rPr>
+                <w:rFonts w:ascii="Verdana" w:hAnsi="Verdana"/>
+                <w:b/>
+              </w:rPr>
+              <w:t>Ouverture mail automatique avec pré-paramétrage du destinataire</w:t>
+            </w:r>
+          </w:p>
+          <w:p>
+            <w:pPr>
+              <w:pStyle w:val="Paragraphedeliste"/>
+              <w:numPr>
+                <w:ilvl w:val="0"/>
+                <w:numId w:val="6"/>
+              </w:numPr>
+              <w:rPr>
+                <w:rFonts w:ascii="Verdana" w:hAnsi="Verdana"/>
+                <w:b/>
+              </w:rPr>
+            </w:pPr>
+            <w:r>
+              <w:rPr>
+                <w:rFonts w:ascii="Verdana" w:hAnsi="Verdana"/>
+                <w:b/>
+              </w:rPr>
+              <w:lastRenderedPageBreak/>
+              <w:t xml:space="preserve">Design : rajouter un logo de manière </w:t>
+            </w:r>
+            <w:r>
+              <w:rPr>
+                <w:rFonts w:ascii="Verdana" w:hAnsi="Verdana"/>
+                <w:b/>
+              </w:rPr>
+              <w:t>permanente</w:t>
+            </w:r>
+          </w:p>
+          <w:p>
+            <w:pPr>
+              <w:pStyle w:val="Paragraphedeliste"/>
+              <w:numPr>
+                <w:ilvl w:val="0"/>
+                <w:numId w:val="6"/>
+              </w:numPr>
+              <w:rPr>
+                <w:rFonts w:ascii="Verdana" w:hAnsi="Verdana"/>
+                <w:b/>
+              </w:rPr>
+            </w:pPr>
+            <w:r>
+              <w:rPr>
+                <w:rFonts w:ascii="Verdana" w:hAnsi="Verdana"/>
+                <w:b/>
+              </w:rPr>
+              <w:t>Notion de type de compte à ajouter dans paramétrage (particulier / professionnel)</w:t>
+            </w:r>
+          </w:p>
+          <w:p>
+            <w:pPr>
+              <w:pStyle w:val="Paragraphedeliste"/>
+              <w:numPr>
+                <w:ilvl w:val="0"/>
+                <w:numId w:val="6"/>
+              </w:numPr>
+              <w:rPr>
+                <w:rFonts w:ascii="Verdana" w:hAnsi="Verdana"/>
+                <w:b/>
+              </w:rPr>
+            </w:pPr>
+            <w:r>
+              <w:rPr>
+                <w:rFonts w:ascii="Verdana" w:hAnsi="Verdana"/>
+                <w:b/>
+              </w:rPr>
+              <w:t>Page d’accueil pour maj du paramétrage</w:t>
+            </w:r>
           </w:p>
         </w:tc>
         <w:tc>
@@ -1019,7 +1025,6 @@
                 <w:szCs w:val="28"/>
               </w:rPr>
             </w:pPr>
-            <w:proofErr w:type="spellStart"/>
             <w:r>
               <w:rPr>
                 <w:rFonts w:ascii="Verdana" w:hAnsi="Verdana"/>
@@ -1029,7 +1034,6 @@
               </w:rPr>
               <w:t>Rebierre</w:t>
             </w:r>
-            <w:proofErr w:type="spellEnd"/>
             <w:r>
               <w:rPr>
                 <w:rFonts w:ascii="Verdana" w:hAnsi="Verdana"/>
@@ -1396,25 +1400,14 @@
                 <w:szCs w:val="28"/>
               </w:rPr>
             </w:pPr>
-            <w:proofErr w:type="spellStart"/>
-            <w:r>
-              <w:rPr>
-                <w:rFonts w:ascii="Verdana" w:hAnsi="Verdana"/>
-                <w:b/>
-                <w:sz w:val="16"/>
-                <w:szCs w:val="28"/>
-              </w:rPr>
-              <w:t>Layout</w:t>
-            </w:r>
-            <w:proofErr w:type="spellEnd"/>
-            <w:r>
-              <w:rPr>
-                <w:rFonts w:ascii="Verdana" w:hAnsi="Verdana"/>
-                <w:b/>
-                <w:sz w:val="16"/>
-                <w:szCs w:val="28"/>
-              </w:rPr>
-              <w:t xml:space="preserve"> Dépenses</w:t>
+            <w:r>
+              <w:rPr>
+                <w:rFonts w:ascii="Verdana" w:hAnsi="Verdana"/>
+                <w:b/>
+                <w:sz w:val="16"/>
+                <w:szCs w:val="28"/>
+              </w:rPr>
+              <w:t>Layout Dépenses</w:t>
             </w:r>
           </w:p>
         </w:tc>
@@ -1519,7 +1512,6 @@
                 <w:szCs w:val="28"/>
               </w:rPr>
             </w:pPr>
-            <w:proofErr w:type="spellStart"/>
             <w:r>
               <w:rPr>
                 <w:rFonts w:ascii="Verdana" w:hAnsi="Verdana"/>
@@ -1529,7 +1521,6 @@
               </w:rPr>
               <w:t>Layout</w:t>
             </w:r>
-            <w:proofErr w:type="spellEnd"/>
             <w:r>
               <w:rPr>
                 <w:rFonts w:ascii="Verdana" w:hAnsi="Verdana"/>
@@ -1634,25 +1625,14 @@
                 <w:szCs w:val="28"/>
               </w:rPr>
             </w:pPr>
-            <w:proofErr w:type="spellStart"/>
-            <w:r>
-              <w:rPr>
-                <w:rFonts w:ascii="Verdana" w:hAnsi="Verdana"/>
-                <w:b/>
-                <w:sz w:val="16"/>
-                <w:szCs w:val="28"/>
-              </w:rPr>
-              <w:t>Layout</w:t>
-            </w:r>
-            <w:proofErr w:type="spellEnd"/>
-            <w:r>
-              <w:rPr>
-                <w:rFonts w:ascii="Verdana" w:hAnsi="Verdana"/>
-                <w:b/>
-                <w:sz w:val="16"/>
-                <w:szCs w:val="28"/>
-              </w:rPr>
-              <w:t xml:space="preserve"> Transactions</w:t>
+            <w:r>
+              <w:rPr>
+                <w:rFonts w:ascii="Verdana" w:hAnsi="Verdana"/>
+                <w:b/>
+                <w:sz w:val="16"/>
+                <w:szCs w:val="28"/>
+              </w:rPr>
+              <w:t>Layout Transactions</w:t>
             </w:r>
           </w:p>
         </w:tc>
@@ -1748,7 +1728,6 @@
                 <w:szCs w:val="28"/>
               </w:rPr>
             </w:pPr>
-            <w:proofErr w:type="spellStart"/>
             <w:r>
               <w:rPr>
                 <w:rFonts w:ascii="Verdana" w:hAnsi="Verdana"/>
@@ -1758,7 +1737,6 @@
               </w:rPr>
               <w:t>Layout</w:t>
             </w:r>
-            <w:proofErr w:type="spellEnd"/>
             <w:r>
               <w:rPr>
                 <w:rFonts w:ascii="Verdana" w:hAnsi="Verdana"/>
@@ -1863,25 +1841,14 @@
                 <w:szCs w:val="28"/>
               </w:rPr>
             </w:pPr>
-            <w:proofErr w:type="spellStart"/>
-            <w:r>
-              <w:rPr>
-                <w:rFonts w:ascii="Verdana" w:hAnsi="Verdana"/>
-                <w:b/>
-                <w:sz w:val="16"/>
-                <w:szCs w:val="28"/>
-              </w:rPr>
-              <w:t>Layout</w:t>
-            </w:r>
-            <w:proofErr w:type="spellEnd"/>
-            <w:r>
-              <w:rPr>
-                <w:rFonts w:ascii="Verdana" w:hAnsi="Verdana"/>
-                <w:b/>
-                <w:sz w:val="16"/>
-                <w:szCs w:val="28"/>
-              </w:rPr>
-              <w:t xml:space="preserve"> Menu déroulant</w:t>
+            <w:r>
+              <w:rPr>
+                <w:rFonts w:ascii="Verdana" w:hAnsi="Verdana"/>
+                <w:b/>
+                <w:sz w:val="16"/>
+                <w:szCs w:val="28"/>
+              </w:rPr>
+              <w:t>Layout Menu déroulant</w:t>
             </w:r>
           </w:p>
         </w:tc>
@@ -2517,19 +2484,8 @@
                 <w:sz w:val="16"/>
                 <w:szCs w:val="28"/>
               </w:rPr>
-              <w:t xml:space="preserve">Mini Projet </w:t>
-            </w:r>
-            <w:proofErr w:type="spellStart"/>
-            <w:r>
-              <w:rPr>
-                <w:rFonts w:ascii="Verdana" w:hAnsi="Verdana"/>
-                <w:b/>
-                <w:sz w:val="16"/>
-                <w:szCs w:val="28"/>
-              </w:rPr>
-              <w:t>TestSQLite</w:t>
-            </w:r>
-            <w:proofErr w:type="spellEnd"/>
+              <w:t>Mini Projet TestSQLite</w:t>
+            </w:r>
           </w:p>
         </w:tc>
         <w:tc>
@@ -2640,19 +2596,8 @@
                 <w:sz w:val="16"/>
                 <w:szCs w:val="28"/>
               </w:rPr>
-              <w:t xml:space="preserve">Bug R -&gt; SMS </w:t>
-            </w:r>
-            <w:proofErr w:type="spellStart"/>
-            <w:r>
-              <w:rPr>
-                <w:rFonts w:ascii="Verdana" w:hAnsi="Verdana"/>
-                <w:b/>
-                <w:sz w:val="16"/>
-                <w:szCs w:val="28"/>
-              </w:rPr>
-              <w:t>Receiver</w:t>
-            </w:r>
-            <w:proofErr w:type="spellEnd"/>
+              <w:t>Bug R -&gt; SMS Receiver</w:t>
+            </w:r>
           </w:p>
         </w:tc>
         <w:tc>
@@ -2754,19 +2699,8 @@
                 <w:sz w:val="16"/>
                 <w:szCs w:val="28"/>
               </w:rPr>
-              <w:t xml:space="preserve">Montant </w:t>
-            </w:r>
-            <w:proofErr w:type="spellStart"/>
-            <w:r>
-              <w:rPr>
-                <w:rFonts w:ascii="Verdana" w:hAnsi="Verdana"/>
-                <w:b/>
-                <w:sz w:val="16"/>
-                <w:szCs w:val="28"/>
-              </w:rPr>
-              <w:t>Toolbar</w:t>
-            </w:r>
-            <w:proofErr w:type="spellEnd"/>
+              <w:t>Montant Toolbar</w:t>
+            </w:r>
           </w:p>
         </w:tc>
         <w:tc>
@@ -2877,27 +2811,7 @@
                 <w:sz w:val="16"/>
                 <w:szCs w:val="28"/>
               </w:rPr>
-              <w:t xml:space="preserve">SMS </w:t>
-            </w:r>
-            <w:proofErr w:type="spellStart"/>
-            <w:r>
-              <w:rPr>
-                <w:rFonts w:ascii="Verdana" w:hAnsi="Verdana"/>
-                <w:b/>
-                <w:sz w:val="16"/>
-                <w:szCs w:val="28"/>
-              </w:rPr>
-              <w:t>Reveiver</w:t>
-            </w:r>
-            <w:proofErr w:type="spellEnd"/>
-            <w:r>
-              <w:rPr>
-                <w:rFonts w:ascii="Verdana" w:hAnsi="Verdana"/>
-                <w:b/>
-                <w:sz w:val="16"/>
-                <w:szCs w:val="28"/>
-              </w:rPr>
-              <w:t xml:space="preserve"> </w:t>
+              <w:t xml:space="preserve">SMS Reveiver </w:t>
             </w:r>
             <w:r>
               <w:rPr>
@@ -3029,48 +2943,30 @@
                 <w:sz w:val="16"/>
               </w:rPr>
             </w:pPr>
-            <w:proofErr w:type="gramStart"/>
-            <w:r>
-              <w:rPr>
-                <w:rFonts w:ascii="Verdana" w:hAnsi="Verdana"/>
-                <w:sz w:val="16"/>
-              </w:rPr>
-              <w:t>être</w:t>
-            </w:r>
-            <w:proofErr w:type="gramEnd"/>
-            <w:r>
-              <w:rPr>
-                <w:rFonts w:ascii="Verdana" w:hAnsi="Verdana"/>
-                <w:sz w:val="16"/>
-              </w:rPr>
-              <w:t xml:space="preserve"> explicite sur ce qui a été revu :</w:t>
-            </w:r>
-          </w:p>
-          <w:p>
-            <w:pPr>
-              <w:jc w:val="center"/>
-              <w:rPr>
-                <w:rFonts w:ascii="Verdana" w:hAnsi="Verdana"/>
-                <w:b/>
-                <w:sz w:val="16"/>
-                <w:szCs w:val="28"/>
-              </w:rPr>
-            </w:pPr>
-            <w:proofErr w:type="gramStart"/>
-            <w:r>
-              <w:rPr>
-                <w:rFonts w:ascii="Verdana" w:hAnsi="Verdana"/>
-                <w:sz w:val="16"/>
-              </w:rPr>
-              <w:t>code</w:t>
-            </w:r>
-            <w:proofErr w:type="gramEnd"/>
-            <w:r>
-              <w:rPr>
-                <w:rFonts w:ascii="Verdana" w:hAnsi="Verdana"/>
-                <w:sz w:val="16"/>
-              </w:rPr>
-              <w:t xml:space="preserve"> ou autre</w:t>
+            <w:r>
+              <w:rPr>
+                <w:rFonts w:ascii="Verdana" w:hAnsi="Verdana"/>
+                <w:sz w:val="16"/>
+              </w:rPr>
+              <w:t>être explicite sur ce qui a été revu :</w:t>
+            </w:r>
+          </w:p>
+          <w:p>
+            <w:pPr>
+              <w:jc w:val="center"/>
+              <w:rPr>
+                <w:rFonts w:ascii="Verdana" w:hAnsi="Verdana"/>
+                <w:b/>
+                <w:sz w:val="16"/>
+                <w:szCs w:val="28"/>
+              </w:rPr>
+            </w:pPr>
+            <w:r>
+              <w:rPr>
+                <w:rFonts w:ascii="Verdana" w:hAnsi="Verdana"/>
+                <w:sz w:val="16"/>
+              </w:rPr>
+              <w:t>code ou autre</w:t>
             </w:r>
           </w:p>
         </w:tc>
@@ -3543,7 +3439,6 @@
                 <w:szCs w:val="28"/>
               </w:rPr>
             </w:pPr>
-            <w:proofErr w:type="spellStart"/>
             <w:r>
               <w:rPr>
                 <w:rFonts w:ascii="Verdana" w:hAnsi="Verdana"/>
@@ -3553,7 +3448,6 @@
               </w:rPr>
               <w:t>Rebierre</w:t>
             </w:r>
-            <w:proofErr w:type="spellEnd"/>
             <w:r>
               <w:rPr>
                 <w:rFonts w:ascii="Verdana" w:hAnsi="Verdana"/>
@@ -3880,17 +3774,7 @@
                 <w:sz w:val="16"/>
                 <w:szCs w:val="28"/>
               </w:rPr>
-              <w:t xml:space="preserve">Création abstract </w:t>
-            </w:r>
-            <w:proofErr w:type="spellStart"/>
-            <w:r>
-              <w:rPr>
-                <w:rFonts w:ascii="Verdana" w:hAnsi="Verdana"/>
-                <w:b/>
-                <w:sz w:val="16"/>
-                <w:szCs w:val="28"/>
-              </w:rPr>
-              <w:t>BasicTrèfleAc</w:t>
+              <w:t>Création abstract BasicTrèfleAc</w:t>
             </w:r>
             <w:r>
               <w:rPr>
@@ -3926,17 +3810,7 @@
                 <w:sz w:val="16"/>
                 <w:szCs w:val="28"/>
               </w:rPr>
-              <w:t>y</w:t>
-            </w:r>
-            <w:proofErr w:type="spellEnd"/>
-            <w:r>
-              <w:rPr>
-                <w:rFonts w:ascii="Verdana" w:hAnsi="Verdana"/>
-                <w:b/>
-                <w:sz w:val="16"/>
-                <w:szCs w:val="28"/>
-              </w:rPr>
-              <w:t> pour regrouper comportements communs</w:t>
+              <w:t>y pour regrouper comportements communs</w:t>
             </w:r>
           </w:p>
         </w:tc>
@@ -4040,19 +3914,8 @@
                 <w:sz w:val="16"/>
                 <w:szCs w:val="28"/>
               </w:rPr>
-              <w:t xml:space="preserve">Implémentation du solde actuel dans la </w:t>
-            </w:r>
-            <w:proofErr w:type="spellStart"/>
-            <w:r>
-              <w:rPr>
-                <w:rFonts w:ascii="Verdana" w:hAnsi="Verdana"/>
-                <w:b/>
-                <w:sz w:val="16"/>
-                <w:szCs w:val="28"/>
-              </w:rPr>
-              <w:t>toolbar</w:t>
-            </w:r>
-            <w:proofErr w:type="spellEnd"/>
+              <w:t>Implémentation du solde actuel dans la toolbar</w:t>
+            </w:r>
           </w:p>
         </w:tc>
         <w:tc>
@@ -4381,19 +4244,8 @@
                 <w:sz w:val="16"/>
                 <w:szCs w:val="28"/>
               </w:rPr>
-              <w:t xml:space="preserve">Implémentation du SMS </w:t>
-            </w:r>
-            <w:proofErr w:type="spellStart"/>
-            <w:r>
-              <w:rPr>
-                <w:rFonts w:ascii="Verdana" w:hAnsi="Verdana"/>
-                <w:b/>
-                <w:sz w:val="16"/>
-                <w:szCs w:val="28"/>
-              </w:rPr>
-              <w:t>Receiver</w:t>
-            </w:r>
-            <w:proofErr w:type="spellEnd"/>
+              <w:t>Implémentation du SMS Receiver</w:t>
+            </w:r>
           </w:p>
         </w:tc>
         <w:tc>
@@ -4496,27 +4348,7 @@
                 <w:sz w:val="16"/>
                 <w:szCs w:val="28"/>
               </w:rPr>
-              <w:t xml:space="preserve">Redirection SMS </w:t>
-            </w:r>
-            <w:proofErr w:type="spellStart"/>
-            <w:r>
-              <w:rPr>
-                <w:rFonts w:ascii="Verdana" w:hAnsi="Verdana"/>
-                <w:b/>
-                <w:sz w:val="16"/>
-                <w:szCs w:val="28"/>
-              </w:rPr>
-              <w:t>receiver</w:t>
-            </w:r>
-            <w:proofErr w:type="spellEnd"/>
-            <w:r>
-              <w:rPr>
-                <w:rFonts w:ascii="Verdana" w:hAnsi="Verdana"/>
-                <w:b/>
-                <w:sz w:val="16"/>
-                <w:szCs w:val="28"/>
-              </w:rPr>
-              <w:t xml:space="preserve"> vers pages</w:t>
+              <w:t>Redirection SMS receiver vers pages</w:t>
             </w:r>
           </w:p>
         </w:tc>
@@ -4622,25 +4454,14 @@
                 <w:szCs w:val="28"/>
               </w:rPr>
             </w:pPr>
-            <w:proofErr w:type="spellStart"/>
-            <w:r>
-              <w:rPr>
-                <w:rFonts w:ascii="Verdana" w:hAnsi="Verdana"/>
-                <w:b/>
-                <w:sz w:val="16"/>
-                <w:szCs w:val="28"/>
-              </w:rPr>
-              <w:t>Refactoring</w:t>
-            </w:r>
-            <w:proofErr w:type="spellEnd"/>
-            <w:r>
-              <w:rPr>
-                <w:rFonts w:ascii="Verdana" w:hAnsi="Verdana"/>
-                <w:b/>
-                <w:sz w:val="16"/>
-                <w:szCs w:val="28"/>
-              </w:rPr>
-              <w:t xml:space="preserve"> de l’affichage du montant du solde, préparation de la méthode de maj du solde</w:t>
+            <w:r>
+              <w:rPr>
+                <w:rFonts w:ascii="Verdana" w:hAnsi="Verdana"/>
+                <w:b/>
+                <w:sz w:val="16"/>
+                <w:szCs w:val="28"/>
+              </w:rPr>
+              <w:t>Refactoring de l’affichage du montant du solde, préparation de la méthode de maj du solde</w:t>
             </w:r>
           </w:p>
         </w:tc>
@@ -4754,48 +4575,30 @@
                 <w:sz w:val="16"/>
               </w:rPr>
             </w:pPr>
-            <w:proofErr w:type="gramStart"/>
-            <w:r>
-              <w:rPr>
-                <w:rFonts w:ascii="Verdana" w:hAnsi="Verdana"/>
-                <w:sz w:val="16"/>
-              </w:rPr>
-              <w:t>être</w:t>
-            </w:r>
-            <w:proofErr w:type="gramEnd"/>
-            <w:r>
-              <w:rPr>
-                <w:rFonts w:ascii="Verdana" w:hAnsi="Verdana"/>
-                <w:sz w:val="16"/>
-              </w:rPr>
-              <w:t xml:space="preserve"> explicite sur ce qui a été revu :</w:t>
-            </w:r>
-          </w:p>
-          <w:p>
-            <w:pPr>
-              <w:jc w:val="center"/>
-              <w:rPr>
-                <w:rFonts w:ascii="Verdana" w:hAnsi="Verdana"/>
-                <w:b/>
-                <w:sz w:val="16"/>
-                <w:szCs w:val="28"/>
-              </w:rPr>
-            </w:pPr>
-            <w:proofErr w:type="gramStart"/>
-            <w:r>
-              <w:rPr>
-                <w:rFonts w:ascii="Verdana" w:hAnsi="Verdana"/>
-                <w:sz w:val="16"/>
-              </w:rPr>
-              <w:t>code</w:t>
-            </w:r>
-            <w:proofErr w:type="gramEnd"/>
-            <w:r>
-              <w:rPr>
-                <w:rFonts w:ascii="Verdana" w:hAnsi="Verdana"/>
-                <w:sz w:val="16"/>
-              </w:rPr>
-              <w:t xml:space="preserve"> ou autre</w:t>
+            <w:r>
+              <w:rPr>
+                <w:rFonts w:ascii="Verdana" w:hAnsi="Verdana"/>
+                <w:sz w:val="16"/>
+              </w:rPr>
+              <w:t>être explicite sur ce qui a été revu :</w:t>
+            </w:r>
+          </w:p>
+          <w:p>
+            <w:pPr>
+              <w:jc w:val="center"/>
+              <w:rPr>
+                <w:rFonts w:ascii="Verdana" w:hAnsi="Verdana"/>
+                <w:b/>
+                <w:sz w:val="16"/>
+                <w:szCs w:val="28"/>
+              </w:rPr>
+            </w:pPr>
+            <w:r>
+              <w:rPr>
+                <w:rFonts w:ascii="Verdana" w:hAnsi="Verdana"/>
+                <w:sz w:val="16"/>
+              </w:rPr>
+              <w:t>code ou autre</w:t>
             </w:r>
           </w:p>
         </w:tc>
@@ -5339,7 +5142,6 @@
                 <w:szCs w:val="28"/>
               </w:rPr>
             </w:pPr>
-            <w:proofErr w:type="spellStart"/>
             <w:r>
               <w:rPr>
                 <w:rFonts w:ascii="Verdana" w:hAnsi="Verdana"/>
@@ -5349,7 +5151,6 @@
               </w:rPr>
               <w:t>Rebierre</w:t>
             </w:r>
-            <w:proofErr w:type="spellEnd"/>
             <w:r>
               <w:rPr>
                 <w:rFonts w:ascii="Verdana" w:hAnsi="Verdana"/>
@@ -5953,7 +5754,6 @@
                 <w:sz w:val="18"/>
               </w:rPr>
             </w:pPr>
-            <w:proofErr w:type="spellStart"/>
             <w:r>
               <w:rPr>
                 <w:rFonts w:ascii="Verdana" w:hAnsi="Verdana"/>
@@ -5962,7 +5762,6 @@
               </w:rPr>
               <w:t>Receiver</w:t>
             </w:r>
-            <w:proofErr w:type="spellEnd"/>
           </w:p>
         </w:tc>
         <w:tc>
@@ -7293,25 +7092,7 @@
                 <w:sz w:val="18"/>
               </w:rPr>
               <w:lastRenderedPageBreak/>
-              <w:t>Variables infos (nom prénom, numéro compte, solde</w:t>
-            </w:r>
-            <w:proofErr w:type="gramStart"/>
-            <w:r>
-              <w:rPr>
-                <w:rFonts w:ascii="Verdana" w:hAnsi="Verdana"/>
-                <w:b/>
-                <w:sz w:val="18"/>
-              </w:rPr>
-              <w:t xml:space="preserve"> ….</w:t>
-            </w:r>
-            <w:proofErr w:type="gramEnd"/>
-            <w:r>
-              <w:rPr>
-                <w:rFonts w:ascii="Verdana" w:hAnsi="Verdana"/>
-                <w:b/>
-                <w:sz w:val="18"/>
-              </w:rPr>
-              <w:t xml:space="preserve">) </w:t>
+              <w:t xml:space="preserve">Variables infos (nom prénom, numéro compte, solde ….) </w:t>
             </w:r>
           </w:p>
         </w:tc>
@@ -7980,43 +7761,7 @@
                 <w:b/>
                 <w:sz w:val="18"/>
               </w:rPr>
-              <w:t xml:space="preserve">Mise à jour de la </w:t>
-            </w:r>
-            <w:proofErr w:type="spellStart"/>
-            <w:r>
-              <w:rPr>
-                <w:rFonts w:ascii="Verdana" w:hAnsi="Verdana"/>
-                <w:b/>
-                <w:sz w:val="18"/>
-              </w:rPr>
-              <w:t>bdd</w:t>
-            </w:r>
-            <w:proofErr w:type="spellEnd"/>
-            <w:r>
-              <w:rPr>
-                <w:rFonts w:ascii="Verdana" w:hAnsi="Verdana"/>
-                <w:b/>
-                <w:sz w:val="18"/>
-              </w:rPr>
-              <w:t xml:space="preserve"> sans utiliser </w:t>
-            </w:r>
-            <w:proofErr w:type="spellStart"/>
-            <w:r>
-              <w:rPr>
-                <w:rFonts w:ascii="Verdana" w:hAnsi="Verdana"/>
-                <w:b/>
-                <w:sz w:val="18"/>
-              </w:rPr>
-              <w:t>d’intent</w:t>
-            </w:r>
-            <w:proofErr w:type="spellEnd"/>
-            <w:r>
-              <w:rPr>
-                <w:rFonts w:ascii="Verdana" w:hAnsi="Verdana"/>
-                <w:b/>
-                <w:sz w:val="18"/>
-              </w:rPr>
-              <w:t xml:space="preserve"> (Sans changer d’activité)</w:t>
+              <w:t>Mise à jour de la bdd sans utiliser d’intent (Sans changer d’activité)</w:t>
             </w:r>
           </w:p>
         </w:tc>
@@ -8108,190 +7853,90 @@
               <w:rPr>
                 <w:rFonts w:ascii="Verdana" w:hAnsi="Verdana"/>
                 <w:b/>
-                <w:sz w:val="16"/>
-                <w:szCs w:val="28"/>
-              </w:rPr>
-            </w:pPr>
-            <w:r>
-              <w:rPr>
-                <w:rFonts w:ascii="Verdana" w:hAnsi="Verdana"/>
-                <w:b/>
-                <w:sz w:val="16"/>
-                <w:szCs w:val="28"/>
-              </w:rPr>
-              <w:t>Revue</w:t>
-            </w:r>
-          </w:p>
-          <w:p>
-            <w:pPr>
-              <w:jc w:val="center"/>
-              <w:rPr>
-                <w:rFonts w:ascii="Verdana" w:hAnsi="Verdana"/>
-                <w:sz w:val="16"/>
-              </w:rPr>
-            </w:pPr>
-            <w:proofErr w:type="gramStart"/>
-            <w:r>
-              <w:rPr>
-                <w:rFonts w:ascii="Verdana" w:hAnsi="Verdana"/>
-                <w:sz w:val="16"/>
-              </w:rPr>
-              <w:t>être</w:t>
-            </w:r>
-            <w:proofErr w:type="gramEnd"/>
-            <w:r>
-              <w:rPr>
-                <w:rFonts w:ascii="Verdana" w:hAnsi="Verdana"/>
-                <w:sz w:val="16"/>
-              </w:rPr>
-              <w:t xml:space="preserve"> explicite sur ce qui a été revu :</w:t>
-            </w:r>
-          </w:p>
-          <w:p>
-            <w:pPr>
-              <w:jc w:val="center"/>
-              <w:rPr>
-                <w:rFonts w:ascii="Verdana" w:hAnsi="Verdana"/>
-                <w:b/>
-                <w:sz w:val="18"/>
-              </w:rPr>
-            </w:pPr>
-            <w:proofErr w:type="gramStart"/>
-            <w:r>
-              <w:rPr>
-                <w:rFonts w:ascii="Verdana" w:hAnsi="Verdana"/>
-                <w:sz w:val="16"/>
-              </w:rPr>
-              <w:t>code</w:t>
-            </w:r>
-            <w:proofErr w:type="gramEnd"/>
-            <w:r>
-              <w:rPr>
-                <w:rFonts w:ascii="Verdana" w:hAnsi="Verdana"/>
-                <w:sz w:val="16"/>
-              </w:rPr>
-              <w:t xml:space="preserve"> ou autre</w:t>
-            </w:r>
-          </w:p>
-        </w:tc>
-        <w:tc>
-          <w:tcPr>
-            <w:tcW w:w="2892" w:type="dxa"/>
-          </w:tcPr>
-          <w:p>
-            <w:pPr>
-              <w:jc w:val="center"/>
-              <w:rPr>
-                <w:rFonts w:ascii="Verdana" w:hAnsi="Verdana"/>
-                <w:b/>
-                <w:sz w:val="18"/>
-                <w:szCs w:val="28"/>
-              </w:rPr>
-            </w:pPr>
-            <w:r>
-              <w:rPr>
-                <w:rFonts w:ascii="Verdana" w:hAnsi="Verdana"/>
-                <w:b/>
-                <w:sz w:val="18"/>
-                <w:szCs w:val="28"/>
-              </w:rPr>
-              <w:t xml:space="preserve">Revue du </w:t>
-            </w:r>
-            <w:r>
-              <w:rPr>
-                <w:rFonts w:ascii="Verdana" w:hAnsi="Verdana"/>
-                <w:b/>
-                <w:sz w:val="18"/>
-                <w:szCs w:val="28"/>
-              </w:rPr>
-              <w:t xml:space="preserve">code </w:t>
-            </w:r>
-            <w:r>
-              <w:rPr>
-                <w:rFonts w:ascii="Verdana" w:hAnsi="Verdana"/>
-                <w:b/>
-                <w:sz w:val="18"/>
-                <w:szCs w:val="28"/>
-              </w:rPr>
-              <w:t>SQLite déjà implémenté</w:t>
-            </w:r>
-          </w:p>
-        </w:tc>
-        <w:tc>
-          <w:tcPr>
-            <w:tcW w:w="2892" w:type="dxa"/>
-          </w:tcPr>
-          <w:p>
-            <w:pPr>
-              <w:jc w:val="center"/>
-              <w:rPr>
-                <w:rFonts w:ascii="Verdana" w:hAnsi="Verdana"/>
-                <w:b/>
-                <w:sz w:val="18"/>
-                <w:szCs w:val="28"/>
-              </w:rPr>
-            </w:pPr>
-          </w:p>
-        </w:tc>
-        <w:tc>
-          <w:tcPr>
-            <w:tcW w:w="2892" w:type="dxa"/>
-          </w:tcPr>
-          <w:p>
-            <w:pPr>
-              <w:jc w:val="center"/>
-              <w:rPr>
-                <w:rFonts w:ascii="Verdana" w:hAnsi="Verdana"/>
-                <w:b/>
-                <w:sz w:val="18"/>
-                <w:szCs w:val="28"/>
-              </w:rPr>
-            </w:pPr>
-          </w:p>
-        </w:tc>
-        <w:tc>
-          <w:tcPr>
-            <w:tcW w:w="2892" w:type="dxa"/>
-          </w:tcPr>
-          <w:p>
-            <w:pPr>
-              <w:jc w:val="center"/>
-              <w:rPr>
-                <w:rFonts w:ascii="Verdana" w:hAnsi="Verdana"/>
-                <w:b/>
-                <w:sz w:val="18"/>
-                <w:szCs w:val="28"/>
-              </w:rPr>
-            </w:pPr>
-            <w:r>
-              <w:rPr>
-                <w:rFonts w:ascii="Verdana" w:hAnsi="Verdana"/>
-                <w:b/>
-                <w:sz w:val="18"/>
-                <w:szCs w:val="28"/>
-              </w:rPr>
-              <w:t xml:space="preserve">SMS </w:t>
-            </w:r>
-            <w:proofErr w:type="spellStart"/>
-            <w:r>
-              <w:rPr>
-                <w:rFonts w:ascii="Verdana" w:hAnsi="Verdana"/>
-                <w:b/>
-                <w:sz w:val="18"/>
-                <w:szCs w:val="28"/>
-              </w:rPr>
-              <w:t>Receiver</w:t>
-            </w:r>
-            <w:proofErr w:type="spellEnd"/>
-            <w:r>
-              <w:rPr>
-                <w:rFonts w:ascii="Verdana" w:hAnsi="Verdana"/>
-                <w:b/>
-                <w:sz w:val="18"/>
-                <w:szCs w:val="28"/>
-              </w:rPr>
-              <w:t xml:space="preserve"> afin de mettre à jour le solde</w:t>
-            </w:r>
+                <w:sz w:val="18"/>
+              </w:rPr>
+            </w:pPr>
+            <w:r>
+              <w:rPr>
+                <w:rFonts w:ascii="Verdana" w:hAnsi="Verdana"/>
+                <w:b/>
+                <w:sz w:val="18"/>
+              </w:rPr>
+              <w:t>Mise à jour des liens vers AideActivity</w:t>
+            </w:r>
+          </w:p>
+        </w:tc>
+        <w:tc>
+          <w:tcPr>
+            <w:tcW w:w="2892" w:type="dxa"/>
+          </w:tcPr>
+          <w:p>
+            <w:pPr>
+              <w:jc w:val="center"/>
+              <w:rPr>
+                <w:rFonts w:ascii="Verdana" w:hAnsi="Verdana"/>
+                <w:b/>
+                <w:sz w:val="18"/>
+                <w:szCs w:val="28"/>
+              </w:rPr>
+            </w:pPr>
+          </w:p>
+        </w:tc>
+        <w:tc>
+          <w:tcPr>
+            <w:tcW w:w="2892" w:type="dxa"/>
+          </w:tcPr>
+          <w:p>
+            <w:pPr>
+              <w:jc w:val="center"/>
+              <w:rPr>
+                <w:rFonts w:ascii="Verdana" w:hAnsi="Verdana"/>
+                <w:b/>
+                <w:sz w:val="18"/>
+                <w:szCs w:val="28"/>
+              </w:rPr>
+            </w:pPr>
+            <w:r>
+              <w:rPr>
+                <w:rFonts w:ascii="Verdana" w:hAnsi="Verdana"/>
+                <w:b/>
+                <w:sz w:val="18"/>
+                <w:szCs w:val="28"/>
+              </w:rPr>
+              <w:t>30mn</w:t>
+            </w:r>
+          </w:p>
+        </w:tc>
+        <w:tc>
+          <w:tcPr>
+            <w:tcW w:w="2892" w:type="dxa"/>
+          </w:tcPr>
+          <w:p>
+            <w:pPr>
+              <w:jc w:val="center"/>
+              <w:rPr>
+                <w:rFonts w:ascii="Verdana" w:hAnsi="Verdana"/>
+                <w:b/>
+                <w:sz w:val="18"/>
+                <w:szCs w:val="28"/>
+              </w:rPr>
+            </w:pPr>
+          </w:p>
+        </w:tc>
+        <w:tc>
+          <w:tcPr>
+            <w:tcW w:w="2892" w:type="dxa"/>
+          </w:tcPr>
+          <w:p>
+            <w:pPr>
+              <w:jc w:val="center"/>
+              <w:rPr>
+                <w:rFonts w:ascii="Verdana" w:hAnsi="Verdana"/>
+                <w:b/>
+                <w:sz w:val="18"/>
+                <w:szCs w:val="28"/>
+              </w:rPr>
+            </w:pPr>
           </w:p>
         </w:tc>
       </w:tr>
@@ -8310,108 +7955,73 @@
                 <w:rFonts w:ascii="Verdana" w:hAnsi="Verdana"/>
                 <w:b/>
                 <w:sz w:val="18"/>
-                <w:szCs w:val="28"/>
-              </w:rPr>
-            </w:pPr>
-            <w:r>
-              <w:rPr>
-                <w:rFonts w:ascii="Verdana" w:hAnsi="Verdana"/>
-                <w:b/>
-                <w:sz w:val="18"/>
-                <w:szCs w:val="28"/>
-              </w:rPr>
-              <w:t>Aide</w:t>
-            </w:r>
-          </w:p>
-          <w:p>
-            <w:pPr>
-              <w:jc w:val="center"/>
-              <w:rPr>
-                <w:rFonts w:ascii="Verdana" w:hAnsi="Verdana"/>
-                <w:b/>
-                <w:sz w:val="16"/>
-                <w:szCs w:val="28"/>
-              </w:rPr>
-            </w:pPr>
-            <w:r>
-              <w:rPr>
-                <w:rFonts w:ascii="Verdana" w:hAnsi="Verdana"/>
-                <w:sz w:val="18"/>
-              </w:rPr>
-              <w:t>Type d’aide et pour qui</w:t>
-            </w:r>
-          </w:p>
-        </w:tc>
-        <w:tc>
-          <w:tcPr>
-            <w:tcW w:w="2892" w:type="dxa"/>
-          </w:tcPr>
-          <w:p>
-            <w:pPr>
-              <w:jc w:val="center"/>
-              <w:rPr>
-                <w:rFonts w:ascii="Verdana" w:hAnsi="Verdana"/>
-                <w:b/>
-                <w:sz w:val="18"/>
-                <w:szCs w:val="28"/>
-              </w:rPr>
-            </w:pPr>
-            <w:r>
-              <w:rPr>
-                <w:rFonts w:ascii="Verdana" w:hAnsi="Verdana"/>
-                <w:b/>
-                <w:sz w:val="18"/>
-                <w:szCs w:val="28"/>
-              </w:rPr>
-              <w:t xml:space="preserve">Quentin pour les </w:t>
-            </w:r>
-            <w:proofErr w:type="spellStart"/>
-            <w:r>
-              <w:rPr>
-                <w:rFonts w:ascii="Verdana" w:hAnsi="Verdana"/>
-                <w:b/>
-                <w:sz w:val="18"/>
-                <w:szCs w:val="28"/>
-              </w:rPr>
-              <w:t>layouts</w:t>
-            </w:r>
-            <w:proofErr w:type="spellEnd"/>
-          </w:p>
-          <w:p>
-            <w:pPr>
-              <w:jc w:val="center"/>
-              <w:rPr>
-                <w:rFonts w:ascii="Verdana" w:hAnsi="Verdana"/>
-                <w:b/>
-                <w:sz w:val="18"/>
-                <w:szCs w:val="28"/>
-              </w:rPr>
-            </w:pPr>
-            <w:r>
-              <w:rPr>
-                <w:rFonts w:ascii="Verdana" w:hAnsi="Verdana"/>
-                <w:b/>
-                <w:sz w:val="18"/>
-                <w:szCs w:val="28"/>
-              </w:rPr>
-              <w:t>…</w:t>
-            </w:r>
-          </w:p>
-        </w:tc>
-        <w:tc>
-          <w:tcPr>
-            <w:tcW w:w="2892" w:type="dxa"/>
-          </w:tcPr>
-          <w:p>
-            <w:pPr>
-              <w:jc w:val="center"/>
-              <w:rPr>
-                <w:rFonts w:ascii="Verdana" w:hAnsi="Verdana"/>
-                <w:b/>
-                <w:sz w:val="18"/>
-                <w:szCs w:val="28"/>
-              </w:rPr>
-            </w:pPr>
+              </w:rPr>
+            </w:pPr>
+            <w:r>
+              <w:rPr>
+                <w:rFonts w:ascii="Verdana" w:hAnsi="Verdana"/>
+                <w:b/>
+                <w:sz w:val="18"/>
+              </w:rPr>
+              <w:t>Début r</w:t>
+            </w:r>
+            <w:r>
+              <w:rPr>
+                <w:rFonts w:ascii="Verdana" w:hAnsi="Verdana"/>
+                <w:b/>
+                <w:sz w:val="18"/>
+              </w:rPr>
+              <w:t>é</w:t>
+            </w:r>
+            <w:r>
+              <w:rPr>
+                <w:rFonts w:ascii="Verdana" w:hAnsi="Verdana"/>
+                <w:b/>
+                <w:sz w:val="18"/>
+              </w:rPr>
+              <w:t>daction rapport</w:t>
+            </w:r>
+          </w:p>
+        </w:tc>
+        <w:tc>
+          <w:tcPr>
+            <w:tcW w:w="2892" w:type="dxa"/>
+          </w:tcPr>
+          <w:p>
+            <w:pPr>
+              <w:jc w:val="center"/>
+              <w:rPr>
+                <w:rFonts w:ascii="Verdana" w:hAnsi="Verdana"/>
+                <w:b/>
+                <w:sz w:val="18"/>
+                <w:szCs w:val="28"/>
+              </w:rPr>
+            </w:pPr>
+          </w:p>
+        </w:tc>
+        <w:tc>
+          <w:tcPr>
+            <w:tcW w:w="2892" w:type="dxa"/>
+          </w:tcPr>
+          <w:p>
+            <w:pPr>
+              <w:jc w:val="center"/>
+              <w:rPr>
+                <w:rFonts w:ascii="Verdana" w:hAnsi="Verdana"/>
+                <w:b/>
+                <w:sz w:val="18"/>
+                <w:szCs w:val="28"/>
+              </w:rPr>
+            </w:pPr>
+            <w:r>
+              <w:rPr>
+                <w:rFonts w:ascii="Verdana" w:hAnsi="Verdana"/>
+                <w:b/>
+                <w:sz w:val="18"/>
+                <w:szCs w:val="28"/>
+              </w:rPr>
+              <w:t>2h</w:t>
+            </w:r>
           </w:p>
         </w:tc>
         <w:tc>
@@ -8461,6 +8071,319 @@
               <w:rPr>
                 <w:rFonts w:ascii="Verdana" w:hAnsi="Verdana"/>
                 <w:b/>
+                <w:sz w:val="16"/>
+                <w:szCs w:val="28"/>
+              </w:rPr>
+            </w:pPr>
+            <w:r>
+              <w:rPr>
+                <w:rFonts w:ascii="Verdana" w:hAnsi="Verdana"/>
+                <w:b/>
+                <w:sz w:val="16"/>
+                <w:szCs w:val="28"/>
+              </w:rPr>
+              <w:t>Revue</w:t>
+            </w:r>
+          </w:p>
+          <w:p>
+            <w:pPr>
+              <w:jc w:val="center"/>
+              <w:rPr>
+                <w:rFonts w:ascii="Verdana" w:hAnsi="Verdana"/>
+                <w:sz w:val="16"/>
+              </w:rPr>
+            </w:pPr>
+            <w:r>
+              <w:rPr>
+                <w:rFonts w:ascii="Verdana" w:hAnsi="Verdana"/>
+                <w:sz w:val="16"/>
+              </w:rPr>
+              <w:t>être explicite sur ce qui a été revu :</w:t>
+            </w:r>
+          </w:p>
+          <w:p>
+            <w:pPr>
+              <w:jc w:val="center"/>
+              <w:rPr>
+                <w:rFonts w:ascii="Verdana" w:hAnsi="Verdana"/>
+                <w:b/>
+                <w:sz w:val="18"/>
+              </w:rPr>
+            </w:pPr>
+            <w:r>
+              <w:rPr>
+                <w:rFonts w:ascii="Verdana" w:hAnsi="Verdana"/>
+                <w:sz w:val="16"/>
+              </w:rPr>
+              <w:t>code ou autre</w:t>
+            </w:r>
+          </w:p>
+        </w:tc>
+        <w:tc>
+          <w:tcPr>
+            <w:tcW w:w="2892" w:type="dxa"/>
+          </w:tcPr>
+          <w:p>
+            <w:pPr>
+              <w:jc w:val="center"/>
+              <w:rPr>
+                <w:rFonts w:ascii="Verdana" w:hAnsi="Verdana"/>
+                <w:b/>
+                <w:sz w:val="18"/>
+                <w:szCs w:val="28"/>
+              </w:rPr>
+            </w:pPr>
+            <w:r>
+              <w:rPr>
+                <w:rFonts w:ascii="Verdana" w:hAnsi="Verdana"/>
+                <w:b/>
+                <w:sz w:val="18"/>
+                <w:szCs w:val="28"/>
+              </w:rPr>
+              <w:t xml:space="preserve">Revue du </w:t>
+            </w:r>
+            <w:r>
+              <w:rPr>
+                <w:rFonts w:ascii="Verdana" w:hAnsi="Verdana"/>
+                <w:b/>
+                <w:sz w:val="18"/>
+                <w:szCs w:val="28"/>
+              </w:rPr>
+              <w:t xml:space="preserve">code </w:t>
+            </w:r>
+            <w:r>
+              <w:rPr>
+                <w:rFonts w:ascii="Verdana" w:hAnsi="Verdana"/>
+                <w:b/>
+                <w:sz w:val="18"/>
+                <w:szCs w:val="28"/>
+              </w:rPr>
+              <w:t>SQLite déjà implémenté</w:t>
+            </w:r>
+          </w:p>
+        </w:tc>
+        <w:tc>
+          <w:tcPr>
+            <w:tcW w:w="2892" w:type="dxa"/>
+          </w:tcPr>
+          <w:p>
+            <w:pPr>
+              <w:jc w:val="center"/>
+              <w:rPr>
+                <w:rFonts w:ascii="Verdana" w:hAnsi="Verdana"/>
+                <w:b/>
+                <w:sz w:val="18"/>
+                <w:szCs w:val="28"/>
+              </w:rPr>
+            </w:pPr>
+          </w:p>
+        </w:tc>
+        <w:tc>
+          <w:tcPr>
+            <w:tcW w:w="2892" w:type="dxa"/>
+          </w:tcPr>
+          <w:p>
+            <w:pPr>
+              <w:jc w:val="center"/>
+              <w:rPr>
+                <w:rFonts w:ascii="Verdana" w:hAnsi="Verdana"/>
+                <w:b/>
+                <w:sz w:val="18"/>
+                <w:szCs w:val="28"/>
+              </w:rPr>
+            </w:pPr>
+          </w:p>
+        </w:tc>
+        <w:tc>
+          <w:tcPr>
+            <w:tcW w:w="2892" w:type="dxa"/>
+          </w:tcPr>
+          <w:p>
+            <w:pPr>
+              <w:jc w:val="center"/>
+              <w:rPr>
+                <w:rFonts w:ascii="Verdana" w:hAnsi="Verdana"/>
+                <w:b/>
+                <w:sz w:val="18"/>
+                <w:szCs w:val="28"/>
+              </w:rPr>
+            </w:pPr>
+            <w:r>
+              <w:rPr>
+                <w:rFonts w:ascii="Verdana" w:hAnsi="Verdana"/>
+                <w:b/>
+                <w:sz w:val="18"/>
+                <w:szCs w:val="28"/>
+              </w:rPr>
+              <w:t>SMS Receiver</w:t>
+            </w:r>
+            <w:r>
+              <w:rPr>
+                <w:rFonts w:ascii="Verdana" w:hAnsi="Verdana"/>
+                <w:b/>
+                <w:sz w:val="18"/>
+                <w:szCs w:val="28"/>
+              </w:rPr>
+              <w:t xml:space="preserve"> afin de mettre à jour le solde</w:t>
+            </w:r>
+          </w:p>
+        </w:tc>
+      </w:tr>
+      <w:tr>
+        <w:trPr>
+          <w:trHeight w:val="508"/>
+        </w:trPr>
+        <w:tc>
+          <w:tcPr>
+            <w:tcW w:w="2892" w:type="dxa"/>
+          </w:tcPr>
+          <w:p>
+            <w:pPr>
+              <w:jc w:val="center"/>
+              <w:rPr>
+                <w:rFonts w:ascii="Verdana" w:hAnsi="Verdana"/>
+                <w:b/>
+                <w:sz w:val="18"/>
+                <w:szCs w:val="28"/>
+              </w:rPr>
+            </w:pPr>
+            <w:r>
+              <w:rPr>
+                <w:rFonts w:ascii="Verdana" w:hAnsi="Verdana"/>
+                <w:b/>
+                <w:sz w:val="18"/>
+                <w:szCs w:val="28"/>
+              </w:rPr>
+              <w:t>Aide</w:t>
+            </w:r>
+          </w:p>
+          <w:p>
+            <w:pPr>
+              <w:jc w:val="center"/>
+              <w:rPr>
+                <w:rFonts w:ascii="Verdana" w:hAnsi="Verdana"/>
+                <w:b/>
+                <w:sz w:val="16"/>
+                <w:szCs w:val="28"/>
+              </w:rPr>
+            </w:pPr>
+            <w:r>
+              <w:rPr>
+                <w:rFonts w:ascii="Verdana" w:hAnsi="Verdana"/>
+                <w:sz w:val="18"/>
+              </w:rPr>
+              <w:t>Type d’aide et pour qui</w:t>
+            </w:r>
+          </w:p>
+        </w:tc>
+        <w:tc>
+          <w:tcPr>
+            <w:tcW w:w="2892" w:type="dxa"/>
+          </w:tcPr>
+          <w:p>
+            <w:pPr>
+              <w:jc w:val="center"/>
+              <w:rPr>
+                <w:rFonts w:ascii="Verdana" w:hAnsi="Verdana"/>
+                <w:b/>
+                <w:sz w:val="18"/>
+                <w:szCs w:val="28"/>
+              </w:rPr>
+            </w:pPr>
+            <w:r>
+              <w:rPr>
+                <w:rFonts w:ascii="Verdana" w:hAnsi="Verdana"/>
+                <w:b/>
+                <w:sz w:val="18"/>
+                <w:szCs w:val="28"/>
+              </w:rPr>
+              <w:t>Quentin pour les layouts</w:t>
+            </w:r>
+          </w:p>
+          <w:p>
+            <w:pPr>
+              <w:jc w:val="center"/>
+              <w:rPr>
+                <w:rFonts w:ascii="Verdana" w:hAnsi="Verdana"/>
+                <w:b/>
+                <w:sz w:val="18"/>
+                <w:szCs w:val="28"/>
+              </w:rPr>
+            </w:pPr>
+            <w:r>
+              <w:rPr>
+                <w:rFonts w:ascii="Verdana" w:hAnsi="Verdana"/>
+                <w:b/>
+                <w:sz w:val="18"/>
+                <w:szCs w:val="28"/>
+              </w:rPr>
+              <w:t>…</w:t>
+            </w:r>
+          </w:p>
+        </w:tc>
+        <w:tc>
+          <w:tcPr>
+            <w:tcW w:w="2892" w:type="dxa"/>
+          </w:tcPr>
+          <w:p>
+            <w:pPr>
+              <w:jc w:val="center"/>
+              <w:rPr>
+                <w:rFonts w:ascii="Verdana" w:hAnsi="Verdana"/>
+                <w:b/>
+                <w:sz w:val="18"/>
+                <w:szCs w:val="28"/>
+              </w:rPr>
+            </w:pPr>
+          </w:p>
+        </w:tc>
+        <w:tc>
+          <w:tcPr>
+            <w:tcW w:w="2892" w:type="dxa"/>
+          </w:tcPr>
+          <w:p>
+            <w:pPr>
+              <w:jc w:val="center"/>
+              <w:rPr>
+                <w:rFonts w:ascii="Verdana" w:hAnsi="Verdana"/>
+                <w:b/>
+                <w:sz w:val="18"/>
+                <w:szCs w:val="28"/>
+              </w:rPr>
+            </w:pPr>
+          </w:p>
+        </w:tc>
+        <w:tc>
+          <w:tcPr>
+            <w:tcW w:w="2892" w:type="dxa"/>
+          </w:tcPr>
+          <w:p>
+            <w:pPr>
+              <w:jc w:val="center"/>
+              <w:rPr>
+                <w:rFonts w:ascii="Verdana" w:hAnsi="Verdana"/>
+                <w:b/>
+                <w:sz w:val="18"/>
+                <w:szCs w:val="28"/>
+              </w:rPr>
+            </w:pPr>
+          </w:p>
+        </w:tc>
+      </w:tr>
+      <w:tr>
+        <w:trPr>
+          <w:trHeight w:val="508"/>
+        </w:trPr>
+        <w:tc>
+          <w:tcPr>
+            <w:tcW w:w="2892" w:type="dxa"/>
+          </w:tcPr>
+          <w:p>
+            <w:pPr>
+              <w:jc w:val="center"/>
+              <w:rPr>
+                <w:rFonts w:ascii="Verdana" w:hAnsi="Verdana"/>
+                <w:b/>
                 <w:sz w:val="18"/>
               </w:rPr>
             </w:pPr>
@@ -8539,10 +8462,8 @@
                 <w:sz w:val="18"/>
                 <w:szCs w:val="28"/>
               </w:rPr>
-              <w:t>2h45</w:t>
-            </w:r>
-            <w:bookmarkStart w:id="0" w:name="_GoBack"/>
-            <w:bookmarkEnd w:id="0"/>
+              <w:t>5h15</w:t>
+            </w:r>
           </w:p>
         </w:tc>
         <w:tc>
@@ -8697,7 +8618,6 @@
       </w:rPr>
       <w:t xml:space="preserve"> (</w:t>
     </w:r>
-    <w:proofErr w:type="spellStart"/>
     <w:r>
       <w:rPr>
         <w:rFonts w:ascii="Verdana" w:hAnsi="Verdana"/>
@@ -8707,7 +8627,6 @@
       </w:rPr>
       <w:t>android</w:t>
     </w:r>
-    <w:proofErr w:type="spellEnd"/>
     <w:r>
       <w:rPr>
         <w:rFonts w:ascii="Verdana" w:hAnsi="Verdana"/>
@@ -8785,7 +8704,7 @@
         <w:noProof/>
         <w:color w:val="4472C4" w:themeColor="accent1"/>
       </w:rPr>
-      <w:t>5</w:t>
+      <w:t>6</w:t>
     </w:r>
     <w:r>
       <w:rPr>
@@ -10431,7 +10350,7 @@
 </file>
 
 <file path=customXml/itemProps1.xml><?xml version="1.0" encoding="utf-8"?>
-<ds:datastoreItem xmlns:ds="http://schemas.openxmlformats.org/officeDocument/2006/customXml" ds:itemID="{75237605-A689-40DD-9655-6925C202066F}">
+<ds:datastoreItem xmlns:ds="http://schemas.openxmlformats.org/officeDocument/2006/customXml" ds:itemID="{E9DBACA8-628F-4071-AACE-574FB894BEBA}">
   <ds:schemaRefs>
     <ds:schemaRef ds:uri="http://schemas.openxmlformats.org/officeDocument/2006/bibliography"/>
   </ds:schemaRefs>

</xml_diff>